<commit_message>
continued writing report considering output
</commit_message>
<xml_diff>
--- a/bacterias_brain.docx
+++ b/bacterias_brain.docx
@@ -95,7 +95,13 @@
         <w:t xml:space="preserve"> </w:t>
       </w:r>
       <w:r>
-        <w:t xml:space="preserve">Pan</w:t>
+        <w:t xml:space="preserve">Pan,</w:t>
+      </w:r>
+      <w:r>
+        <w:t xml:space="preserve"> </w:t>
+      </w:r>
+      <w:r>
+        <w:t xml:space="preserve">collaborators:</w:t>
       </w:r>
     </w:p>
     <w:p>
@@ -103,7 +109,7 @@
         <w:pStyle w:val="Date"/>
       </w:pPr>
       <w:r>
-        <w:t xml:space="preserve">(2023-02-05)</w:t>
+        <w:t xml:space="preserve">(2023-02-06)</w:t>
       </w:r>
     </w:p>
     <w:p>
@@ -114,409 +120,1078 @@
         <w:t xml:space="preserve">##Results:</w:t>
       </w:r>
     </w:p>
+    <w:tbl>
+      <w:tblPr>
+        <w:tblStyle w:val="Table"/>
+        <w:tblW w:type="auto" w:w="0"/>
+        <w:tblLook w:firstRow="1" w:lastRow="0" w:firstColumn="0" w:lastColumn="0" w:noHBand="0" w:noVBand="0" w:val="0020"/>
+      </w:tblPr>
+      <w:tblGrid>
+        <w:gridCol w:w="3960"/>
+        <w:gridCol w:w="3960"/>
+      </w:tblGrid>
+      <w:tr>
+        <w:trPr>
+          <w:tblHeader w:val="true"/>
+        </w:trPr>
+        <w:tc>
+          <w:tcPr/>
+          <w:p>
+            <w:pPr>
+              <w:pStyle w:val="Compact"/>
+              <w:jc w:val="right"/>
+            </w:pPr>
+            <w:r>
+              <w:t xml:space="preserve">t</w:t>
+            </w:r>
+          </w:p>
+        </w:tc>
+        <w:tc>
+          <w:tcPr/>
+          <w:p>
+            <w:pPr>
+              <w:pStyle w:val="Compact"/>
+              <w:jc w:val="right"/>
+            </w:pPr>
+            <w:r>
+              <w:t xml:space="preserve">concentration</w:t>
+            </w:r>
+          </w:p>
+        </w:tc>
+      </w:tr>
+      <w:tr>
+        <w:tc>
+          <w:tcPr/>
+          <w:p>
+            <w:pPr>
+              <w:pStyle w:val="Compact"/>
+              <w:jc w:val="right"/>
+            </w:pPr>
+            <w:r>
+              <w:t xml:space="preserve">0.170</w:t>
+            </w:r>
+          </w:p>
+        </w:tc>
+        <w:tc>
+          <w:tcPr/>
+          <w:p>
+            <w:pPr>
+              <w:pStyle w:val="Compact"/>
+              <w:jc w:val="right"/>
+            </w:pPr>
+            <w:r>
+              <w:t xml:space="preserve">0.0190</w:t>
+            </w:r>
+          </w:p>
+        </w:tc>
+      </w:tr>
+      <w:tr>
+        <w:tc>
+          <w:tcPr/>
+          <w:p>
+            <w:pPr>
+              <w:pStyle w:val="Compact"/>
+              <w:jc w:val="right"/>
+            </w:pPr>
+            <w:r>
+              <w:t xml:space="preserve">0.443</w:t>
+            </w:r>
+          </w:p>
+        </w:tc>
+        <w:tc>
+          <w:tcPr/>
+          <w:p>
+            <w:pPr>
+              <w:pStyle w:val="Compact"/>
+              <w:jc w:val="right"/>
+            </w:pPr>
+            <w:r>
+              <w:t xml:space="preserve">0.0855</w:t>
+            </w:r>
+          </w:p>
+        </w:tc>
+      </w:tr>
+      <w:tr>
+        <w:tc>
+          <w:tcPr/>
+          <w:p>
+            <w:pPr>
+              <w:pStyle w:val="Compact"/>
+              <w:jc w:val="right"/>
+            </w:pPr>
+            <w:r>
+              <w:t xml:space="preserve">0.511</w:t>
+            </w:r>
+          </w:p>
+        </w:tc>
+        <w:tc>
+          <w:tcPr/>
+          <w:p>
+            <w:pPr>
+              <w:pStyle w:val="Compact"/>
+              <w:jc w:val="right"/>
+            </w:pPr>
+            <w:r>
+              <w:t xml:space="preserve">0.1160</w:t>
+            </w:r>
+          </w:p>
+        </w:tc>
+      </w:tr>
+      <w:tr>
+        <w:tc>
+          <w:tcPr/>
+          <w:p>
+            <w:pPr>
+              <w:pStyle w:val="Compact"/>
+              <w:jc w:val="right"/>
+            </w:pPr>
+            <w:r>
+              <w:t xml:space="preserve">0.716</w:t>
+            </w:r>
+          </w:p>
+        </w:tc>
+        <w:tc>
+          <w:tcPr/>
+          <w:p>
+            <w:pPr>
+              <w:pStyle w:val="Compact"/>
+              <w:jc w:val="right"/>
+            </w:pPr>
+            <w:r>
+              <w:t xml:space="preserve">0.1640</w:t>
+            </w:r>
+          </w:p>
+        </w:tc>
+      </w:tr>
+      <w:tr>
+        <w:tc>
+          <w:tcPr/>
+          <w:p>
+            <w:pPr>
+              <w:pStyle w:val="Compact"/>
+              <w:jc w:val="right"/>
+            </w:pPr>
+            <w:r>
+              <w:t xml:space="preserve">1.060</w:t>
+            </w:r>
+          </w:p>
+        </w:tc>
+        <w:tc>
+          <w:tcPr/>
+          <w:p>
+            <w:pPr>
+              <w:pStyle w:val="Compact"/>
+              <w:jc w:val="right"/>
+            </w:pPr>
+            <w:r>
+              <w:t xml:space="preserve">0.2470</w:t>
+            </w:r>
+          </w:p>
+        </w:tc>
+      </w:tr>
+      <w:tr>
+        <w:tc>
+          <w:tcPr/>
+          <w:p>
+            <w:pPr>
+              <w:pStyle w:val="Compact"/>
+              <w:jc w:val="right"/>
+            </w:pPr>
+            <w:r>
+              <w:t xml:space="preserve">1.200</w:t>
+            </w:r>
+          </w:p>
+        </w:tc>
+        <w:tc>
+          <w:tcPr/>
+          <w:p>
+            <w:pPr>
+              <w:pStyle w:val="Compact"/>
+              <w:jc w:val="right"/>
+            </w:pPr>
+            <w:r>
+              <w:t xml:space="preserve">0.2800</w:t>
+            </w:r>
+          </w:p>
+        </w:tc>
+      </w:tr>
+      <w:tr>
+        <w:tc>
+          <w:tcPr/>
+          <w:p>
+            <w:pPr>
+              <w:pStyle w:val="Compact"/>
+              <w:jc w:val="right"/>
+            </w:pPr>
+            <w:r>
+              <w:t xml:space="preserve">1.430</w:t>
+            </w:r>
+          </w:p>
+        </w:tc>
+        <w:tc>
+          <w:tcPr/>
+          <w:p>
+            <w:pPr>
+              <w:pStyle w:val="Compact"/>
+              <w:jc w:val="right"/>
+            </w:pPr>
+            <w:r>
+              <w:t xml:space="preserve">0.3280</w:t>
+            </w:r>
+          </w:p>
+        </w:tc>
+      </w:tr>
+      <w:tr>
+        <w:tc>
+          <w:tcPr/>
+          <w:p>
+            <w:pPr>
+              <w:pStyle w:val="Compact"/>
+              <w:jc w:val="right"/>
+            </w:pPr>
+            <w:r>
+              <w:t xml:space="preserve">1.650</w:t>
+            </w:r>
+          </w:p>
+        </w:tc>
+        <w:tc>
+          <w:tcPr/>
+          <w:p>
+            <w:pPr>
+              <w:pStyle w:val="Compact"/>
+              <w:jc w:val="right"/>
+            </w:pPr>
+            <w:r>
+              <w:t xml:space="preserve">0.3560</w:t>
+            </w:r>
+          </w:p>
+        </w:tc>
+      </w:tr>
+      <w:tr>
+        <w:tc>
+          <w:tcPr/>
+          <w:p>
+            <w:pPr>
+              <w:pStyle w:val="Compact"/>
+              <w:jc w:val="right"/>
+            </w:pPr>
+            <w:r>
+              <w:t xml:space="preserve">1.830</w:t>
+            </w:r>
+          </w:p>
+        </w:tc>
+        <w:tc>
+          <w:tcPr/>
+          <w:p>
+            <w:pPr>
+              <w:pStyle w:val="Compact"/>
+              <w:jc w:val="right"/>
+            </w:pPr>
+            <w:r>
+              <w:t xml:space="preserve">0.4040</w:t>
+            </w:r>
+          </w:p>
+        </w:tc>
+      </w:tr>
+      <w:tr>
+        <w:tc>
+          <w:tcPr/>
+          <w:p>
+            <w:pPr>
+              <w:pStyle w:val="Compact"/>
+              <w:jc w:val="right"/>
+            </w:pPr>
+            <w:r>
+              <w:t xml:space="preserve">2.110</w:t>
+            </w:r>
+          </w:p>
+        </w:tc>
+        <w:tc>
+          <w:tcPr/>
+          <w:p>
+            <w:pPr>
+              <w:pStyle w:val="Compact"/>
+              <w:jc w:val="right"/>
+            </w:pPr>
+            <w:r>
+              <w:t xml:space="preserve">0.4540</w:t>
+            </w:r>
+          </w:p>
+        </w:tc>
+      </w:tr>
+      <w:tr>
+        <w:tc>
+          <w:tcPr/>
+          <w:p>
+            <w:pPr>
+              <w:pStyle w:val="Compact"/>
+              <w:jc w:val="right"/>
+            </w:pPr>
+            <w:r>
+              <w:t xml:space="preserve">2.420</w:t>
+            </w:r>
+          </w:p>
+        </w:tc>
+        <w:tc>
+          <w:tcPr/>
+          <w:p>
+            <w:pPr>
+              <w:pStyle w:val="Compact"/>
+              <w:jc w:val="right"/>
+            </w:pPr>
+            <w:r>
+              <w:t xml:space="preserve">0.5060</w:t>
+            </w:r>
+          </w:p>
+        </w:tc>
+      </w:tr>
+      <w:tr>
+        <w:tc>
+          <w:tcPr/>
+          <w:p>
+            <w:pPr>
+              <w:pStyle w:val="Compact"/>
+              <w:jc w:val="right"/>
+            </w:pPr>
+            <w:r>
+              <w:t xml:space="preserve">3.000</w:t>
+            </w:r>
+          </w:p>
+        </w:tc>
+        <w:tc>
+          <w:tcPr/>
+          <w:p>
+            <w:pPr>
+              <w:pStyle w:val="Compact"/>
+              <w:jc w:val="right"/>
+            </w:pPr>
+            <w:r>
+              <w:t xml:space="preserve">0.6150</w:t>
+            </w:r>
+          </w:p>
+        </w:tc>
+      </w:tr>
+      <w:tr>
+        <w:tc>
+          <w:tcPr/>
+          <w:p>
+            <w:pPr>
+              <w:pStyle w:val="Compact"/>
+              <w:jc w:val="right"/>
+            </w:pPr>
+            <w:r>
+              <w:t xml:space="preserve">3.680</w:t>
+            </w:r>
+          </w:p>
+        </w:tc>
+        <w:tc>
+          <w:tcPr/>
+          <w:p>
+            <w:pPr>
+              <w:pStyle w:val="Compact"/>
+              <w:jc w:val="right"/>
+            </w:pPr>
+            <w:r>
+              <w:t xml:space="preserve">0.6750</w:t>
+            </w:r>
+          </w:p>
+        </w:tc>
+      </w:tr>
+      <w:tr>
+        <w:tc>
+          <w:tcPr/>
+          <w:p>
+            <w:pPr>
+              <w:pStyle w:val="Compact"/>
+              <w:jc w:val="right"/>
+            </w:pPr>
+            <w:r>
+              <w:t xml:space="preserve">4.230</w:t>
+            </w:r>
+          </w:p>
+        </w:tc>
+        <w:tc>
+          <w:tcPr/>
+          <w:p>
+            <w:pPr>
+              <w:pStyle w:val="Compact"/>
+              <w:jc w:val="right"/>
+            </w:pPr>
+            <w:r>
+              <w:t xml:space="preserve">0.7130</w:t>
+            </w:r>
+          </w:p>
+        </w:tc>
+      </w:tr>
+      <w:tr>
+        <w:tc>
+          <w:tcPr/>
+          <w:p>
+            <w:pPr>
+              <w:pStyle w:val="Compact"/>
+              <w:jc w:val="right"/>
+            </w:pPr>
+            <w:r>
+              <w:t xml:space="preserve">4.830</w:t>
+            </w:r>
+          </w:p>
+        </w:tc>
+        <w:tc>
+          <w:tcPr/>
+          <w:p>
+            <w:pPr>
+              <w:pStyle w:val="Compact"/>
+              <w:jc w:val="right"/>
+            </w:pPr>
+            <w:r>
+              <w:t xml:space="preserve">0.7980</w:t>
+            </w:r>
+          </w:p>
+        </w:tc>
+      </w:tr>
+      <w:tr>
+        <w:tc>
+          <w:tcPr/>
+          <w:p>
+            <w:pPr>
+              <w:pStyle w:val="Compact"/>
+              <w:jc w:val="right"/>
+            </w:pPr>
+            <w:r>
+              <w:t xml:space="preserve">5.410</w:t>
+            </w:r>
+          </w:p>
+        </w:tc>
+        <w:tc>
+          <w:tcPr/>
+          <w:p>
+            <w:pPr>
+              <w:pStyle w:val="Compact"/>
+              <w:jc w:val="right"/>
+            </w:pPr>
+            <w:r>
+              <w:t xml:space="preserve">0.7600</w:t>
+            </w:r>
+          </w:p>
+        </w:tc>
+      </w:tr>
+      <w:tr>
+        <w:tc>
+          <w:tcPr/>
+          <w:p>
+            <w:pPr>
+              <w:pStyle w:val="Compact"/>
+              <w:jc w:val="right"/>
+            </w:pPr>
+            <w:r>
+              <w:t xml:space="preserve">6.060</w:t>
+            </w:r>
+          </w:p>
+        </w:tc>
+        <w:tc>
+          <w:tcPr/>
+          <w:p>
+            <w:pPr>
+              <w:pStyle w:val="Compact"/>
+              <w:jc w:val="right"/>
+            </w:pPr>
+            <w:r>
+              <w:t xml:space="preserve">0.8600</w:t>
+            </w:r>
+          </w:p>
+        </w:tc>
+      </w:tr>
+      <w:tr>
+        <w:tc>
+          <w:tcPr/>
+          <w:p>
+            <w:pPr>
+              <w:pStyle w:val="Compact"/>
+              <w:jc w:val="right"/>
+            </w:pPr>
+            <w:r>
+              <w:t xml:space="preserve">6.660</w:t>
+            </w:r>
+          </w:p>
+        </w:tc>
+        <w:tc>
+          <w:tcPr/>
+          <w:p>
+            <w:pPr>
+              <w:pStyle w:val="Compact"/>
+              <w:jc w:val="right"/>
+            </w:pPr>
+            <w:r>
+              <w:t xml:space="preserve">0.8740</w:t>
+            </w:r>
+          </w:p>
+        </w:tc>
+      </w:tr>
+    </w:tbl>
+    <w:p/>
+    <w:tbl>
+      <w:tblPr>
+        <w:tblStyle w:val="Table"/>
+        <w:tblW w:type="auto" w:w="0"/>
+        <w:tblLook w:firstRow="1" w:lastRow="0" w:firstColumn="0" w:lastColumn="0" w:noHBand="0" w:noVBand="0" w:val="0020"/>
+      </w:tblPr>
+      <w:tblGrid>
+        <w:gridCol w:w="3960"/>
+        <w:gridCol w:w="3960"/>
+      </w:tblGrid>
+      <w:tr>
+        <w:trPr>
+          <w:tblHeader w:val="true"/>
+        </w:trPr>
+        <w:tc>
+          <w:tcPr/>
+          <w:p>
+            <w:pPr>
+              <w:pStyle w:val="Compact"/>
+              <w:jc w:val="right"/>
+            </w:pPr>
+            <w:r>
+              <w:t xml:space="preserve">t</w:t>
+            </w:r>
+          </w:p>
+        </w:tc>
+        <w:tc>
+          <w:tcPr/>
+          <w:p>
+            <w:pPr>
+              <w:pStyle w:val="Compact"/>
+              <w:jc w:val="right"/>
+            </w:pPr>
+            <w:r>
+              <w:t xml:space="preserve">concentration</w:t>
+            </w:r>
+          </w:p>
+        </w:tc>
+      </w:tr>
+      <w:tr>
+        <w:tc>
+          <w:tcPr/>
+          <w:p>
+            <w:pPr>
+              <w:pStyle w:val="Compact"/>
+              <w:jc w:val="right"/>
+            </w:pPr>
+            <w:r>
+              <w:t xml:space="preserve">2.38</w:t>
+            </w:r>
+          </w:p>
+        </w:tc>
+        <w:tc>
+          <w:tcPr/>
+          <w:p>
+            <w:pPr>
+              <w:pStyle w:val="Compact"/>
+              <w:jc w:val="right"/>
+            </w:pPr>
+            <w:r>
+              <w:t xml:space="preserve">0.01090</w:t>
+            </w:r>
+          </w:p>
+        </w:tc>
+      </w:tr>
+      <w:tr>
+        <w:tc>
+          <w:tcPr/>
+          <w:p>
+            <w:pPr>
+              <w:pStyle w:val="Compact"/>
+              <w:jc w:val="right"/>
+            </w:pPr>
+            <w:r>
+              <w:t xml:space="preserve">2.72</w:t>
+            </w:r>
+          </w:p>
+        </w:tc>
+        <w:tc>
+          <w:tcPr/>
+          <w:p>
+            <w:pPr>
+              <w:pStyle w:val="Compact"/>
+              <w:jc w:val="right"/>
+            </w:pPr>
+            <w:r>
+              <w:t xml:space="preserve">0.00934</w:t>
+            </w:r>
+          </w:p>
+        </w:tc>
+      </w:tr>
+      <w:tr>
+        <w:tc>
+          <w:tcPr/>
+          <w:p>
+            <w:pPr>
+              <w:pStyle w:val="Compact"/>
+              <w:jc w:val="right"/>
+            </w:pPr>
+            <w:r>
+              <w:t xml:space="preserve">3.04</w:t>
+            </w:r>
+          </w:p>
+        </w:tc>
+        <w:tc>
+          <w:tcPr/>
+          <w:p>
+            <w:pPr>
+              <w:pStyle w:val="Compact"/>
+              <w:jc w:val="right"/>
+            </w:pPr>
+            <w:r>
+              <w:t xml:space="preserve">0.01460</w:t>
+            </w:r>
+          </w:p>
+        </w:tc>
+      </w:tr>
+      <w:tr>
+        <w:tc>
+          <w:tcPr/>
+          <w:p>
+            <w:pPr>
+              <w:pStyle w:val="Compact"/>
+              <w:jc w:val="right"/>
+            </w:pPr>
+            <w:r>
+              <w:t xml:space="preserve">3.52</w:t>
+            </w:r>
+          </w:p>
+        </w:tc>
+        <w:tc>
+          <w:tcPr/>
+          <w:p>
+            <w:pPr>
+              <w:pStyle w:val="Compact"/>
+              <w:jc w:val="right"/>
+            </w:pPr>
+            <w:r>
+              <w:t xml:space="preserve">0.01450</w:t>
+            </w:r>
+          </w:p>
+        </w:tc>
+      </w:tr>
+      <w:tr>
+        <w:tc>
+          <w:tcPr/>
+          <w:p>
+            <w:pPr>
+              <w:pStyle w:val="Compact"/>
+              <w:jc w:val="right"/>
+            </w:pPr>
+            <w:r>
+              <w:t xml:space="preserve">4.00</w:t>
+            </w:r>
+          </w:p>
+        </w:tc>
+        <w:tc>
+          <w:tcPr/>
+          <w:p>
+            <w:pPr>
+              <w:pStyle w:val="Compact"/>
+              <w:jc w:val="right"/>
+            </w:pPr>
+            <w:r>
+              <w:t xml:space="preserve">0.02420</w:t>
+            </w:r>
+          </w:p>
+        </w:tc>
+      </w:tr>
+      <w:tr>
+        <w:tc>
+          <w:tcPr/>
+          <w:p>
+            <w:pPr>
+              <w:pStyle w:val="Compact"/>
+              <w:jc w:val="right"/>
+            </w:pPr>
+            <w:r>
+              <w:t xml:space="preserve">4.57</w:t>
+            </w:r>
+          </w:p>
+        </w:tc>
+        <w:tc>
+          <w:tcPr/>
+          <w:p>
+            <w:pPr>
+              <w:pStyle w:val="Compact"/>
+              <w:jc w:val="right"/>
+            </w:pPr>
+            <w:r>
+              <w:t xml:space="preserve">0.02860</w:t>
+            </w:r>
+          </w:p>
+        </w:tc>
+      </w:tr>
+      <w:tr>
+        <w:tc>
+          <w:tcPr/>
+          <w:p>
+            <w:pPr>
+              <w:pStyle w:val="Compact"/>
+              <w:jc w:val="right"/>
+            </w:pPr>
+            <w:r>
+              <w:t xml:space="preserve">5.05</w:t>
+            </w:r>
+          </w:p>
+        </w:tc>
+        <w:tc>
+          <w:tcPr/>
+          <w:p>
+            <w:pPr>
+              <w:pStyle w:val="Compact"/>
+              <w:jc w:val="right"/>
+            </w:pPr>
+            <w:r>
+              <w:t xml:space="preserve">0.03760</w:t>
+            </w:r>
+          </w:p>
+        </w:tc>
+      </w:tr>
+      <w:tr>
+        <w:tc>
+          <w:tcPr/>
+          <w:p>
+            <w:pPr>
+              <w:pStyle w:val="Compact"/>
+              <w:jc w:val="right"/>
+            </w:pPr>
+            <w:r>
+              <w:t xml:space="preserve">5.54</w:t>
+            </w:r>
+          </w:p>
+        </w:tc>
+        <w:tc>
+          <w:tcPr/>
+          <w:p>
+            <w:pPr>
+              <w:pStyle w:val="Compact"/>
+              <w:jc w:val="right"/>
+            </w:pPr>
+            <w:r>
+              <w:t xml:space="preserve">0.04350</w:t>
+            </w:r>
+          </w:p>
+        </w:tc>
+      </w:tr>
+      <w:tr>
+        <w:tc>
+          <w:tcPr/>
+          <w:p>
+            <w:pPr>
+              <w:pStyle w:val="Compact"/>
+              <w:jc w:val="right"/>
+            </w:pPr>
+            <w:r>
+              <w:t xml:space="preserve">6.45</w:t>
+            </w:r>
+          </w:p>
+        </w:tc>
+        <w:tc>
+          <w:tcPr/>
+          <w:p>
+            <w:pPr>
+              <w:pStyle w:val="Compact"/>
+              <w:jc w:val="right"/>
+            </w:pPr>
+            <w:r>
+              <w:t xml:space="preserve">0.05920</w:t>
+            </w:r>
+          </w:p>
+        </w:tc>
+      </w:tr>
+      <w:tr>
+        <w:tc>
+          <w:tcPr/>
+          <w:p>
+            <w:pPr>
+              <w:pStyle w:val="Compact"/>
+              <w:jc w:val="right"/>
+            </w:pPr>
+            <w:r>
+              <w:t xml:space="preserve">7.53</w:t>
+            </w:r>
+          </w:p>
+        </w:tc>
+        <w:tc>
+          <w:tcPr/>
+          <w:p>
+            <w:pPr>
+              <w:pStyle w:val="Compact"/>
+              <w:jc w:val="right"/>
+            </w:pPr>
+            <w:r>
+              <w:t xml:space="preserve">0.07640</w:t>
+            </w:r>
+          </w:p>
+        </w:tc>
+      </w:tr>
+      <w:tr>
+        <w:tc>
+          <w:tcPr/>
+          <w:p>
+            <w:pPr>
+              <w:pStyle w:val="Compact"/>
+              <w:jc w:val="right"/>
+            </w:pPr>
+            <w:r>
+              <w:t xml:space="preserve">8.58</w:t>
+            </w:r>
+          </w:p>
+        </w:tc>
+        <w:tc>
+          <w:tcPr/>
+          <w:p>
+            <w:pPr>
+              <w:pStyle w:val="Compact"/>
+              <w:jc w:val="right"/>
+            </w:pPr>
+            <w:r>
+              <w:t xml:space="preserve">0.10700</w:t>
+            </w:r>
+          </w:p>
+        </w:tc>
+      </w:tr>
+      <w:tr>
+        <w:tc>
+          <w:tcPr/>
+          <w:p>
+            <w:pPr>
+              <w:pStyle w:val="Compact"/>
+              <w:jc w:val="right"/>
+            </w:pPr>
+            <w:r>
+              <w:t xml:space="preserve">9.63</w:t>
+            </w:r>
+          </w:p>
+        </w:tc>
+        <w:tc>
+          <w:tcPr/>
+          <w:p>
+            <w:pPr>
+              <w:pStyle w:val="Compact"/>
+              <w:jc w:val="right"/>
+            </w:pPr>
+            <w:r>
+              <w:t xml:space="preserve">0.11800</w:t>
+            </w:r>
+          </w:p>
+        </w:tc>
+      </w:tr>
+      <w:tr>
+        <w:tc>
+          <w:tcPr/>
+          <w:p>
+            <w:pPr>
+              <w:pStyle w:val="Compact"/>
+              <w:jc w:val="right"/>
+            </w:pPr>
+            <w:r>
+              <w:t xml:space="preserve">10.80</w:t>
+            </w:r>
+          </w:p>
+        </w:tc>
+        <w:tc>
+          <w:tcPr/>
+          <w:p>
+            <w:pPr>
+              <w:pStyle w:val="Compact"/>
+              <w:jc w:val="right"/>
+            </w:pPr>
+            <w:r>
+              <w:t xml:space="preserve">0.12800</w:t>
+            </w:r>
+          </w:p>
+        </w:tc>
+      </w:tr>
+      <w:tr>
+        <w:tc>
+          <w:tcPr/>
+          <w:p>
+            <w:pPr>
+              <w:pStyle w:val="Compact"/>
+              <w:jc w:val="right"/>
+            </w:pPr>
+            <w:r>
+              <w:t xml:space="preserve">12.00</w:t>
+            </w:r>
+          </w:p>
+        </w:tc>
+        <w:tc>
+          <w:tcPr/>
+          <w:p>
+            <w:pPr>
+              <w:pStyle w:val="Compact"/>
+              <w:jc w:val="right"/>
+            </w:pPr>
+            <w:r>
+              <w:t xml:space="preserve">0.16000</w:t>
+            </w:r>
+          </w:p>
+        </w:tc>
+      </w:tr>
+      <w:tr>
+        <w:tc>
+          <w:tcPr/>
+          <w:p>
+            <w:pPr>
+              <w:pStyle w:val="Compact"/>
+              <w:jc w:val="right"/>
+            </w:pPr>
+            <w:r>
+              <w:t xml:space="preserve">13.20</w:t>
+            </w:r>
+          </w:p>
+        </w:tc>
+        <w:tc>
+          <w:tcPr/>
+          <w:p>
+            <w:pPr>
+              <w:pStyle w:val="Compact"/>
+              <w:jc w:val="right"/>
+            </w:pPr>
+            <w:r>
+              <w:t xml:space="preserve">0.18800</w:t>
+            </w:r>
+          </w:p>
+        </w:tc>
+      </w:tr>
+      <w:tr>
+        <w:tc>
+          <w:tcPr/>
+          <w:p>
+            <w:pPr>
+              <w:pStyle w:val="Compact"/>
+              <w:jc w:val="right"/>
+            </w:pPr>
+            <w:r>
+              <w:t xml:space="preserve">14.30</w:t>
+            </w:r>
+          </w:p>
+        </w:tc>
+        <w:tc>
+          <w:tcPr/>
+          <w:p>
+            <w:pPr>
+              <w:pStyle w:val="Compact"/>
+              <w:jc w:val="right"/>
+            </w:pPr>
+            <w:r>
+              <w:t xml:space="preserve">0.19900</w:t>
+            </w:r>
+          </w:p>
+        </w:tc>
+      </w:tr>
+      <w:tr>
+        <w:tc>
+          <w:tcPr/>
+          <w:p>
+            <w:pPr>
+              <w:pStyle w:val="Compact"/>
+              <w:jc w:val="right"/>
+            </w:pPr>
+            <w:r>
+              <w:t xml:space="preserve">22.70</w:t>
+            </w:r>
+          </w:p>
+        </w:tc>
+        <w:tc>
+          <w:tcPr/>
+          <w:p>
+            <w:pPr>
+              <w:pStyle w:val="Compact"/>
+              <w:jc w:val="right"/>
+            </w:pPr>
+            <w:r>
+              <w:t xml:space="preserve">0.31700</w:t>
+            </w:r>
+          </w:p>
+        </w:tc>
+      </w:tr>
+      <w:tr>
+        <w:tc>
+          <w:tcPr/>
+          <w:p>
+            <w:pPr>
+              <w:pStyle w:val="Compact"/>
+              <w:jc w:val="right"/>
+            </w:pPr>
+            <w:r>
+              <w:t xml:space="preserve">24.90</w:t>
+            </w:r>
+          </w:p>
+        </w:tc>
+        <w:tc>
+          <w:tcPr/>
+          <w:p>
+            <w:pPr>
+              <w:pStyle w:val="Compact"/>
+              <w:jc w:val="right"/>
+            </w:pPr>
+            <w:r>
+              <w:t xml:space="preserve">0.34900</w:t>
+            </w:r>
+          </w:p>
+        </w:tc>
+      </w:tr>
+      <w:tr>
+        <w:tc>
+          <w:tcPr/>
+          <w:p>
+            <w:pPr>
+              <w:pStyle w:val="Compact"/>
+              <w:jc w:val="right"/>
+            </w:pPr>
+            <w:r>
+              <w:t xml:space="preserve">26.80</w:t>
+            </w:r>
+          </w:p>
+        </w:tc>
+        <w:tc>
+          <w:tcPr/>
+          <w:p>
+            <w:pPr>
+              <w:pStyle w:val="Compact"/>
+              <w:jc w:val="right"/>
+            </w:pPr>
+            <w:r>
+              <w:t xml:space="preserve">0.37800</w:t>
+            </w:r>
+          </w:p>
+        </w:tc>
+      </w:tr>
+      <w:tr>
+        <w:tc>
+          <w:tcPr/>
+          <w:p>
+            <w:pPr>
+              <w:pStyle w:val="Compact"/>
+              <w:jc w:val="right"/>
+            </w:pPr>
+            <w:r>
+              <w:t xml:space="preserve">28.90</w:t>
+            </w:r>
+          </w:p>
+        </w:tc>
+        <w:tc>
+          <w:tcPr/>
+          <w:p>
+            <w:pPr>
+              <w:pStyle w:val="Compact"/>
+              <w:jc w:val="right"/>
+            </w:pPr>
+            <w:r>
+              <w:t xml:space="preserve">0.40800</w:t>
+            </w:r>
+          </w:p>
+        </w:tc>
+      </w:tr>
+    </w:tbl>
     <w:p>
       <w:pPr>
-        <w:pStyle w:val="SourceCode"/>
-      </w:pPr>
-      <w:r>
-        <w:rPr>
-          <w:rStyle w:val="VerbatimChar"/>
-        </w:rPr>
-        <w:t xml:space="preserve">## # A tibble: 18 × 2</w:t>
-      </w:r>
-      <w:r>
-        <w:br/>
-      </w:r>
-      <w:r>
-        <w:rPr>
-          <w:rStyle w:val="VerbatimChar"/>
-        </w:rPr>
-        <w:t xml:space="preserve">##        t concentration</w:t>
-      </w:r>
-      <w:r>
-        <w:br/>
-      </w:r>
-      <w:r>
-        <w:rPr>
-          <w:rStyle w:val="VerbatimChar"/>
-        </w:rPr>
-        <w:t xml:space="preserve">##    &lt;dbl&gt;         &lt;dbl&gt;</w:t>
-      </w:r>
-      <w:r>
-        <w:br/>
-      </w:r>
-      <w:r>
-        <w:rPr>
-          <w:rStyle w:val="VerbatimChar"/>
-        </w:rPr>
-        <w:t xml:space="preserve">##  1 0.170        0.019 </w:t>
-      </w:r>
-      <w:r>
-        <w:br/>
-      </w:r>
-      <w:r>
-        <w:rPr>
-          <w:rStyle w:val="VerbatimChar"/>
-        </w:rPr>
-        <w:t xml:space="preserve">##  2 0.443        0.0855</w:t>
-      </w:r>
-      <w:r>
-        <w:br/>
-      </w:r>
-      <w:r>
-        <w:rPr>
-          <w:rStyle w:val="VerbatimChar"/>
-        </w:rPr>
-        <w:t xml:space="preserve">##  3 0.511        0.116 </w:t>
-      </w:r>
-      <w:r>
-        <w:br/>
-      </w:r>
-      <w:r>
-        <w:rPr>
-          <w:rStyle w:val="VerbatimChar"/>
-        </w:rPr>
-        <w:t xml:space="preserve">##  4 0.716        0.164 </w:t>
-      </w:r>
-      <w:r>
-        <w:br/>
-      </w:r>
-      <w:r>
-        <w:rPr>
-          <w:rStyle w:val="VerbatimChar"/>
-        </w:rPr>
-        <w:t xml:space="preserve">##  5 1.06         0.247 </w:t>
-      </w:r>
-      <w:r>
-        <w:br/>
-      </w:r>
-      <w:r>
-        <w:rPr>
-          <w:rStyle w:val="VerbatimChar"/>
-        </w:rPr>
-        <w:t xml:space="preserve">##  6 1.20         0.280 </w:t>
-      </w:r>
-      <w:r>
-        <w:br/>
-      </w:r>
-      <w:r>
-        <w:rPr>
-          <w:rStyle w:val="VerbatimChar"/>
-        </w:rPr>
-        <w:t xml:space="preserve">##  7 1.43         0.328 </w:t>
-      </w:r>
-      <w:r>
-        <w:br/>
-      </w:r>
-      <w:r>
-        <w:rPr>
-          <w:rStyle w:val="VerbatimChar"/>
-        </w:rPr>
-        <w:t xml:space="preserve">##  8 1.65         0.356 </w:t>
-      </w:r>
-      <w:r>
-        <w:br/>
-      </w:r>
-      <w:r>
-        <w:rPr>
-          <w:rStyle w:val="VerbatimChar"/>
-        </w:rPr>
-        <w:t xml:space="preserve">##  9 1.83         0.404 </w:t>
-      </w:r>
-      <w:r>
-        <w:br/>
-      </w:r>
-      <w:r>
-        <w:rPr>
-          <w:rStyle w:val="VerbatimChar"/>
-        </w:rPr>
-        <w:t xml:space="preserve">## 10 2.11         0.454 </w:t>
-      </w:r>
-      <w:r>
-        <w:br/>
-      </w:r>
-      <w:r>
-        <w:rPr>
-          <w:rStyle w:val="VerbatimChar"/>
-        </w:rPr>
-        <w:t xml:space="preserve">## 11 2.42         0.506 </w:t>
-      </w:r>
-      <w:r>
-        <w:br/>
-      </w:r>
-      <w:r>
-        <w:rPr>
-          <w:rStyle w:val="VerbatimChar"/>
-        </w:rPr>
-        <w:t xml:space="preserve">## 12 3.00         0.615 </w:t>
-      </w:r>
-      <w:r>
-        <w:br/>
-      </w:r>
-      <w:r>
-        <w:rPr>
-          <w:rStyle w:val="VerbatimChar"/>
-        </w:rPr>
-        <w:t xml:space="preserve">## 13 3.68         0.675 </w:t>
-      </w:r>
-      <w:r>
-        <w:br/>
-      </w:r>
-      <w:r>
-        <w:rPr>
-          <w:rStyle w:val="VerbatimChar"/>
-        </w:rPr>
-        <w:t xml:space="preserve">## 14 4.23         0.713 </w:t>
-      </w:r>
-      <w:r>
-        <w:br/>
-      </w:r>
-      <w:r>
-        <w:rPr>
-          <w:rStyle w:val="VerbatimChar"/>
-        </w:rPr>
-        <w:t xml:space="preserve">## 15 4.83         0.798 </w:t>
-      </w:r>
-      <w:r>
-        <w:br/>
-      </w:r>
-      <w:r>
-        <w:rPr>
-          <w:rStyle w:val="VerbatimChar"/>
-        </w:rPr>
-        <w:t xml:space="preserve">## 16 5.41         0.760 </w:t>
-      </w:r>
-      <w:r>
-        <w:br/>
-      </w:r>
-      <w:r>
-        <w:rPr>
-          <w:rStyle w:val="VerbatimChar"/>
-        </w:rPr>
-        <w:t xml:space="preserve">## 17 6.06         0.860 </w:t>
-      </w:r>
-      <w:r>
-        <w:br/>
-      </w:r>
-      <w:r>
-        <w:rPr>
-          <w:rStyle w:val="VerbatimChar"/>
-        </w:rPr>
-        <w:t xml:space="preserve">## 18 6.66         0.874</w:t>
-      </w:r>
-    </w:p>
-    <w:p>
-      <w:pPr>
-        <w:pStyle w:val="SourceCode"/>
-      </w:pPr>
-      <w:r>
-        <w:rPr>
-          <w:rStyle w:val="VerbatimChar"/>
-        </w:rPr>
-        <w:t xml:space="preserve">## # A tibble: 20 × 2</w:t>
-      </w:r>
-      <w:r>
-        <w:br/>
-      </w:r>
-      <w:r>
-        <w:rPr>
-          <w:rStyle w:val="VerbatimChar"/>
-        </w:rPr>
-        <w:t xml:space="preserve">##        t concentration</w:t>
-      </w:r>
-      <w:r>
-        <w:br/>
-      </w:r>
-      <w:r>
-        <w:rPr>
-          <w:rStyle w:val="VerbatimChar"/>
-        </w:rPr>
-        <w:t xml:space="preserve">##    &lt;dbl&gt;         &lt;dbl&gt;</w:t>
-      </w:r>
-      <w:r>
-        <w:br/>
-      </w:r>
-      <w:r>
-        <w:rPr>
-          <w:rStyle w:val="VerbatimChar"/>
-        </w:rPr>
-        <w:t xml:space="preserve">##  1  2.38       0.0109 </w:t>
-      </w:r>
-      <w:r>
-        <w:br/>
-      </w:r>
-      <w:r>
-        <w:rPr>
-          <w:rStyle w:val="VerbatimChar"/>
-        </w:rPr>
-        <w:t xml:space="preserve">##  2  2.72       0.00934</w:t>
-      </w:r>
-      <w:r>
-        <w:br/>
-      </w:r>
-      <w:r>
-        <w:rPr>
-          <w:rStyle w:val="VerbatimChar"/>
-        </w:rPr>
-        <w:t xml:space="preserve">##  3  3.04       0.0146 </w:t>
-      </w:r>
-      <w:r>
-        <w:br/>
-      </w:r>
-      <w:r>
-        <w:rPr>
-          <w:rStyle w:val="VerbatimChar"/>
-        </w:rPr>
-        <w:t xml:space="preserve">##  4  3.52       0.0145 </w:t>
-      </w:r>
-      <w:r>
-        <w:br/>
-      </w:r>
-      <w:r>
-        <w:rPr>
-          <w:rStyle w:val="VerbatimChar"/>
-        </w:rPr>
-        <w:t xml:space="preserve">##  5  4.00       0.0242 </w:t>
-      </w:r>
-      <w:r>
-        <w:br/>
-      </w:r>
-      <w:r>
-        <w:rPr>
-          <w:rStyle w:val="VerbatimChar"/>
-        </w:rPr>
-        <w:t xml:space="preserve">##  6  4.57       0.0286 </w:t>
-      </w:r>
-      <w:r>
-        <w:br/>
-      </w:r>
-      <w:r>
-        <w:rPr>
-          <w:rStyle w:val="VerbatimChar"/>
-        </w:rPr>
-        <w:t xml:space="preserve">##  7  5.05       0.0376 </w:t>
-      </w:r>
-      <w:r>
-        <w:br/>
-      </w:r>
-      <w:r>
-        <w:rPr>
-          <w:rStyle w:val="VerbatimChar"/>
-        </w:rPr>
-        <w:t xml:space="preserve">##  8  5.54       0.0435 </w:t>
-      </w:r>
-      <w:r>
-        <w:br/>
-      </w:r>
-      <w:r>
-        <w:rPr>
-          <w:rStyle w:val="VerbatimChar"/>
-        </w:rPr>
-        <w:t xml:space="preserve">##  9  6.45       0.0592 </w:t>
-      </w:r>
-      <w:r>
-        <w:br/>
-      </w:r>
-      <w:r>
-        <w:rPr>
-          <w:rStyle w:val="VerbatimChar"/>
-        </w:rPr>
-        <w:t xml:space="preserve">## 10  7.53       0.0764 </w:t>
-      </w:r>
-      <w:r>
-        <w:br/>
-      </w:r>
-      <w:r>
-        <w:rPr>
-          <w:rStyle w:val="VerbatimChar"/>
-        </w:rPr>
-        <w:t xml:space="preserve">## 11  8.58       0.107  </w:t>
-      </w:r>
-      <w:r>
-        <w:br/>
-      </w:r>
-      <w:r>
-        <w:rPr>
-          <w:rStyle w:val="VerbatimChar"/>
-        </w:rPr>
-        <w:t xml:space="preserve">## 12  9.63       0.118  </w:t>
-      </w:r>
-      <w:r>
-        <w:br/>
-      </w:r>
-      <w:r>
-        <w:rPr>
-          <w:rStyle w:val="VerbatimChar"/>
-        </w:rPr>
-        <w:t xml:space="preserve">## 13 10.8        0.128  </w:t>
-      </w:r>
-      <w:r>
-        <w:br/>
-      </w:r>
-      <w:r>
-        <w:rPr>
-          <w:rStyle w:val="VerbatimChar"/>
-        </w:rPr>
-        <w:t xml:space="preserve">## 14 12.0        0.16   </w:t>
-      </w:r>
-      <w:r>
-        <w:br/>
-      </w:r>
-      <w:r>
-        <w:rPr>
-          <w:rStyle w:val="VerbatimChar"/>
-        </w:rPr>
-        <w:t xml:space="preserve">## 15 13.2        0.188  </w:t>
-      </w:r>
-      <w:r>
-        <w:br/>
-      </w:r>
-      <w:r>
-        <w:rPr>
-          <w:rStyle w:val="VerbatimChar"/>
-        </w:rPr>
-        <w:t xml:space="preserve">## 16 14.3        0.199  </w:t>
-      </w:r>
-      <w:r>
-        <w:br/>
-      </w:r>
-      <w:r>
-        <w:rPr>
-          <w:rStyle w:val="VerbatimChar"/>
-        </w:rPr>
-        <w:t xml:space="preserve">## 17 22.7        0.317  </w:t>
-      </w:r>
-      <w:r>
-        <w:br/>
-      </w:r>
-      <w:r>
-        <w:rPr>
-          <w:rStyle w:val="VerbatimChar"/>
-        </w:rPr>
-        <w:t xml:space="preserve">## 18 24.9        0.349  </w:t>
-      </w:r>
-      <w:r>
-        <w:br/>
-      </w:r>
-      <w:r>
-        <w:rPr>
-          <w:rStyle w:val="VerbatimChar"/>
-        </w:rPr>
-        <w:t xml:space="preserve">## 19 26.8        0.378  </w:t>
-      </w:r>
-      <w:r>
-        <w:br/>
-      </w:r>
-      <w:r>
-        <w:rPr>
-          <w:rStyle w:val="VerbatimChar"/>
-        </w:rPr>
-        <w:t xml:space="preserve">## 20 28.9        0.408</w:t>
-      </w:r>
-    </w:p>
-    <w:p>
-      <w:pPr>
-        <w:pStyle w:val="FirstParagraph"/>
+        <w:pStyle w:val="BodyText"/>
       </w:pPr>
       <w:r>
         <w:t xml:space="preserve">Visualization of Data set A and B</w:t>
@@ -569,7 +1244,7 @@
         </w:drawing>
       </w:r>
     </w:p>
-    <w:bookmarkStart w:id="42" w:name="analysis"/>
+    <w:bookmarkStart w:id="43" w:name="analysis"/>
     <w:p>
       <w:pPr>
         <w:pStyle w:val="Heading2"/>
@@ -938,9 +1613,16 @@
               <m:r>
                 <m:t>d</m:t>
               </m:r>
-              <m:r>
-                <m:t>t</m:t>
-              </m:r>
+              <m:acc>
+                <m:accPr>
+                  <m:chr m:val="̃"/>
+                </m:accPr>
+                <m:e>
+                  <m:r>
+                    <m:t>t</m:t>
+                  </m:r>
+                </m:e>
+              </m:acc>
             </m:den>
           </m:f>
           <m:r>
@@ -979,6 +1661,674 @@
           <m:r>
             <m:t>z</m:t>
           </m:r>
+        </m:oMath>
+      </m:oMathPara>
+    </w:p>
+    <w:p>
+      <w:pPr>
+        <w:pStyle w:val="FirstParagraph"/>
+      </w:pPr>
+      <w:r>
+        <w:t xml:space="preserve">We can prepare the function for integration by substituting</w:t>
+      </w:r>
+      <w:r>
+        <w:t xml:space="preserve"> </w:t>
+      </w:r>
+      <m:oMath>
+        <m:f>
+          <m:fPr>
+            <m:type m:val="bar"/>
+          </m:fPr>
+          <m:num>
+            <m:r>
+              <m:t>N</m:t>
+            </m:r>
+            <m:r>
+              <m:t>S</m:t>
+            </m:r>
+            <m:r>
+              <m:t>V</m:t>
+            </m:r>
+          </m:num>
+          <m:den>
+            <m:r>
+              <m:t>Q</m:t>
+            </m:r>
+          </m:den>
+        </m:f>
+        <m:r>
+          <m:rPr>
+            <m:sty m:val="p"/>
+          </m:rPr>
+          <m:t>=</m:t>
+        </m:r>
+        <m:r>
+          <m:t>A</m:t>
+        </m:r>
+      </m:oMath>
+      <w:r>
+        <w:t xml:space="preserve">:</w:t>
+      </w:r>
+    </w:p>
+    <w:p>
+      <w:pPr>
+        <w:pStyle w:val="BodyText"/>
+      </w:pPr>
+      <m:oMathPara>
+        <m:oMathParaPr>
+          <m:jc m:val="center"/>
+        </m:oMathParaPr>
+        <m:oMath>
+          <m:f>
+            <m:fPr>
+              <m:type m:val="bar"/>
+            </m:fPr>
+            <m:num>
+              <m:r>
+                <m:t>1</m:t>
+              </m:r>
+            </m:num>
+            <m:den>
+              <m:r>
+                <m:t>A</m:t>
+              </m:r>
+              <m:r>
+                <m:rPr>
+                  <m:sty m:val="p"/>
+                </m:rPr>
+                <m:t>−</m:t>
+              </m:r>
+              <m:r>
+                <m:t>z</m:t>
+              </m:r>
+            </m:den>
+          </m:f>
+          <m:r>
+            <m:t>d</m:t>
+          </m:r>
+          <m:r>
+            <m:t>z</m:t>
+          </m:r>
+          <m:r>
+            <m:rPr>
+              <m:sty m:val="p"/>
+            </m:rPr>
+            <m:t>=</m:t>
+          </m:r>
+          <m:r>
+            <m:t>d</m:t>
+          </m:r>
+          <m:acc>
+            <m:accPr>
+              <m:chr m:val="̃"/>
+            </m:accPr>
+            <m:e>
+              <m:r>
+                <m:t>t</m:t>
+              </m:r>
+            </m:e>
+          </m:acc>
+        </m:oMath>
+      </m:oMathPara>
+    </w:p>
+    <w:p>
+      <w:pPr>
+        <w:pStyle w:val="FirstParagraph"/>
+      </w:pPr>
+      <w:r>
+        <w:t xml:space="preserve">We then integrate both sides:</w:t>
+      </w:r>
+    </w:p>
+    <w:p>
+      <w:pPr>
+        <w:pStyle w:val="BodyText"/>
+      </w:pPr>
+      <m:oMathPara>
+        <m:oMathParaPr>
+          <m:jc m:val="center"/>
+        </m:oMathParaPr>
+        <m:oMath>
+          <m:r>
+            <m:rPr>
+              <m:sty m:val="p"/>
+            </m:rPr>
+            <m:t>∫</m:t>
+          </m:r>
+          <m:f>
+            <m:fPr>
+              <m:type m:val="bar"/>
+            </m:fPr>
+            <m:num>
+              <m:r>
+                <m:t>1</m:t>
+              </m:r>
+            </m:num>
+            <m:den>
+              <m:r>
+                <m:t>A</m:t>
+              </m:r>
+              <m:r>
+                <m:rPr>
+                  <m:sty m:val="p"/>
+                </m:rPr>
+                <m:t>−</m:t>
+              </m:r>
+              <m:r>
+                <m:t>z</m:t>
+              </m:r>
+            </m:den>
+          </m:f>
+          <m:r>
+            <m:t>d</m:t>
+          </m:r>
+          <m:r>
+            <m:t>z</m:t>
+          </m:r>
+          <m:r>
+            <m:rPr>
+              <m:sty m:val="p"/>
+            </m:rPr>
+            <m:t>=</m:t>
+          </m:r>
+          <m:r>
+            <m:rPr>
+              <m:sty m:val="p"/>
+            </m:rPr>
+            <m:t>∫</m:t>
+          </m:r>
+          <m:r>
+            <m:t>d</m:t>
+          </m:r>
+          <m:acc>
+            <m:accPr>
+              <m:chr m:val="̃"/>
+            </m:accPr>
+            <m:e>
+              <m:r>
+                <m:t>t</m:t>
+              </m:r>
+            </m:e>
+          </m:acc>
+        </m:oMath>
+      </m:oMathPara>
+    </w:p>
+    <w:p>
+      <w:pPr>
+        <w:pStyle w:val="FirstParagraph"/>
+      </w:pPr>
+      <m:oMathPara>
+        <m:oMathParaPr>
+          <m:jc m:val="center"/>
+        </m:oMathParaPr>
+        <m:oMath>
+          <m:r>
+            <m:rPr>
+              <m:sty m:val="p"/>
+            </m:rPr>
+            <m:t>−</m:t>
+          </m:r>
+          <m:r>
+            <m:rPr>
+              <m:sty m:val="p"/>
+            </m:rPr>
+            <m:t>ln</m:t>
+          </m:r>
+          <m:d>
+            <m:dPr>
+              <m:begChr m:val="|"/>
+              <m:endChr m:val="|"/>
+              <m:sepChr m:val=""/>
+              <m:grow/>
+            </m:dPr>
+            <m:e>
+              <m:r>
+                <m:t>A</m:t>
+              </m:r>
+              <m:r>
+                <m:rPr>
+                  <m:sty m:val="p"/>
+                </m:rPr>
+                <m:t>−</m:t>
+              </m:r>
+              <m:r>
+                <m:t>z</m:t>
+              </m:r>
+            </m:e>
+          </m:d>
+          <m:r>
+            <m:rPr>
+              <m:sty m:val="p"/>
+            </m:rPr>
+            <m:t>=</m:t>
+          </m:r>
+          <m:acc>
+            <m:accPr>
+              <m:chr m:val="̃"/>
+            </m:accPr>
+            <m:e>
+              <m:r>
+                <m:t>t</m:t>
+              </m:r>
+            </m:e>
+          </m:acc>
+          <m:r>
+            <m:rPr>
+              <m:sty m:val="p"/>
+            </m:rPr>
+            <m:t>+</m:t>
+          </m:r>
+          <m:r>
+            <m:t>C</m:t>
+          </m:r>
+        </m:oMath>
+      </m:oMathPara>
+    </w:p>
+    <w:p>
+      <w:pPr>
+        <w:pStyle w:val="FirstParagraph"/>
+      </w:pPr>
+      <m:oMathPara>
+        <m:oMathParaPr>
+          <m:jc m:val="center"/>
+        </m:oMathParaPr>
+        <m:oMath>
+          <m:r>
+            <m:t>A</m:t>
+          </m:r>
+          <m:r>
+            <m:rPr>
+              <m:sty m:val="p"/>
+            </m:rPr>
+            <m:t>−</m:t>
+          </m:r>
+          <m:r>
+            <m:t>z</m:t>
+          </m:r>
+          <m:r>
+            <m:rPr>
+              <m:sty m:val="p"/>
+            </m:rPr>
+            <m:t>=</m:t>
+          </m:r>
+          <m:sSup>
+            <m:e>
+              <m:r>
+                <m:t>e</m:t>
+              </m:r>
+            </m:e>
+            <m:sup>
+              <m:r>
+                <m:rPr>
+                  <m:sty m:val="p"/>
+                </m:rPr>
+                <m:t>−</m:t>
+              </m:r>
+              <m:acc>
+                <m:accPr>
+                  <m:chr m:val="̃"/>
+                </m:accPr>
+                <m:e>
+                  <m:r>
+                    <m:t>t</m:t>
+                  </m:r>
+                </m:e>
+              </m:acc>
+              <m:r>
+                <m:rPr>
+                  <m:sty m:val="p"/>
+                </m:rPr>
+                <m:t>−</m:t>
+              </m:r>
+              <m:r>
+                <m:t>C</m:t>
+              </m:r>
+            </m:sup>
+          </m:sSup>
+        </m:oMath>
+      </m:oMathPara>
+    </w:p>
+    <w:p>
+      <w:pPr>
+        <w:pStyle w:val="FirstParagraph"/>
+      </w:pPr>
+      <m:oMathPara>
+        <m:oMathParaPr>
+          <m:jc m:val="center"/>
+        </m:oMathParaPr>
+        <m:oMath>
+          <m:r>
+            <m:t>z</m:t>
+          </m:r>
+          <m:r>
+            <m:rPr>
+              <m:sty m:val="p"/>
+            </m:rPr>
+            <m:t>=</m:t>
+          </m:r>
+          <m:r>
+            <m:t>A</m:t>
+          </m:r>
+          <m:r>
+            <m:rPr>
+              <m:sty m:val="p"/>
+            </m:rPr>
+            <m:t>−</m:t>
+          </m:r>
+          <m:sSup>
+            <m:e>
+              <m:r>
+                <m:t>e</m:t>
+              </m:r>
+            </m:e>
+            <m:sup>
+              <m:r>
+                <m:rPr>
+                  <m:sty m:val="p"/>
+                </m:rPr>
+                <m:t>−</m:t>
+              </m:r>
+              <m:acc>
+                <m:accPr>
+                  <m:chr m:val="̃"/>
+                </m:accPr>
+                <m:e>
+                  <m:r>
+                    <m:t>t</m:t>
+                  </m:r>
+                </m:e>
+              </m:acc>
+            </m:sup>
+          </m:sSup>
+          <m:sSup>
+            <m:e>
+              <m:r>
+                <m:t>e</m:t>
+              </m:r>
+            </m:e>
+            <m:sup>
+              <m:r>
+                <m:t>C</m:t>
+              </m:r>
+            </m:sup>
+          </m:sSup>
+        </m:oMath>
+      </m:oMathPara>
+    </w:p>
+    <w:p>
+      <w:pPr>
+        <w:pStyle w:val="FirstParagraph"/>
+      </w:pPr>
+      <w:r>
+        <w:t xml:space="preserve">Considering the fact that</w:t>
+      </w:r>
+      <w:r>
+        <w:t xml:space="preserve"> </w:t>
+      </w:r>
+      <m:oMath>
+        <m:r>
+          <m:t>z</m:t>
+        </m:r>
+        <m:d>
+          <m:dPr>
+            <m:begChr m:val="("/>
+            <m:endChr m:val=")"/>
+            <m:sepChr m:val=""/>
+            <m:grow/>
+          </m:dPr>
+          <m:e>
+            <m:r>
+              <m:t>0</m:t>
+            </m:r>
+          </m:e>
+        </m:d>
+        <m:r>
+          <m:rPr>
+            <m:sty m:val="p"/>
+          </m:rPr>
+          <m:t>=</m:t>
+        </m:r>
+        <m:r>
+          <m:t>0</m:t>
+        </m:r>
+      </m:oMath>
+      <w:r>
+        <w:t xml:space="preserve">, we conclude that</w:t>
+      </w:r>
+      <w:r>
+        <w:t xml:space="preserve"> </w:t>
+      </w:r>
+      <m:oMath>
+        <m:sSup>
+          <m:e>
+            <m:r>
+              <m:t>e</m:t>
+            </m:r>
+          </m:e>
+          <m:sup>
+            <m:r>
+              <m:t>C</m:t>
+            </m:r>
+          </m:sup>
+        </m:sSup>
+        <m:r>
+          <m:rPr>
+            <m:sty m:val="p"/>
+          </m:rPr>
+          <m:t>=</m:t>
+        </m:r>
+        <m:r>
+          <m:t>A</m:t>
+        </m:r>
+      </m:oMath>
+      <w:r>
+        <w:t xml:space="preserve"> </w:t>
+      </w:r>
+      <w:r>
+        <w:t xml:space="preserve">Hence:</w:t>
+      </w:r>
+    </w:p>
+    <w:p>
+      <w:pPr>
+        <w:pStyle w:val="BodyText"/>
+      </w:pPr>
+      <m:oMathPara>
+        <m:oMathParaPr>
+          <m:jc m:val="center"/>
+        </m:oMathParaPr>
+        <m:oMath>
+          <m:r>
+            <m:t>z</m:t>
+          </m:r>
+          <m:r>
+            <m:rPr>
+              <m:sty m:val="p"/>
+            </m:rPr>
+            <m:t>=</m:t>
+          </m:r>
+          <m:r>
+            <m:t>A</m:t>
+          </m:r>
+          <m:d>
+            <m:dPr>
+              <m:begChr m:val="("/>
+              <m:endChr m:val=")"/>
+              <m:sepChr m:val=""/>
+              <m:grow/>
+            </m:dPr>
+            <m:e>
+              <m:r>
+                <m:t>1</m:t>
+              </m:r>
+              <m:r>
+                <m:rPr>
+                  <m:sty m:val="p"/>
+                </m:rPr>
+                <m:t>−</m:t>
+              </m:r>
+              <m:sSup>
+                <m:e>
+                  <m:r>
+                    <m:t>e</m:t>
+                  </m:r>
+                </m:e>
+                <m:sup>
+                  <m:r>
+                    <m:rPr>
+                      <m:sty m:val="p"/>
+                    </m:rPr>
+                    <m:t>−</m:t>
+                  </m:r>
+                  <m:acc>
+                    <m:accPr>
+                      <m:chr m:val="̃"/>
+                    </m:accPr>
+                    <m:e>
+                      <m:r>
+                        <m:t>t</m:t>
+                      </m:r>
+                    </m:e>
+                  </m:acc>
+                </m:sup>
+              </m:sSup>
+            </m:e>
+          </m:d>
+        </m:oMath>
+      </m:oMathPara>
+    </w:p>
+    <w:p>
+      <w:pPr>
+        <w:pStyle w:val="FirstParagraph"/>
+      </w:pPr>
+      <w:r>
+        <w:t xml:space="preserve">We substitute</w:t>
+      </w:r>
+      <w:r>
+        <w:t xml:space="preserve"> </w:t>
+      </w:r>
+      <m:oMath>
+        <m:r>
+          <m:t>A</m:t>
+        </m:r>
+      </m:oMath>
+      <w:r>
+        <w:t xml:space="preserve"> </w:t>
+      </w:r>
+      <w:r>
+        <w:t xml:space="preserve">and</w:t>
+      </w:r>
+      <w:r>
+        <w:t xml:space="preserve"> </w:t>
+      </w:r>
+      <m:oMath>
+        <m:acc>
+          <m:accPr>
+            <m:chr m:val="̃"/>
+          </m:accPr>
+          <m:e>
+            <m:r>
+              <m:t>t</m:t>
+            </m:r>
+          </m:e>
+        </m:acc>
+      </m:oMath>
+      <w:r>
+        <w:t xml:space="preserve"> </w:t>
+      </w:r>
+      <w:r>
+        <w:t xml:space="preserve">with their original values:</w:t>
+      </w:r>
+    </w:p>
+    <w:p>
+      <w:pPr>
+        <w:pStyle w:val="BodyText"/>
+      </w:pPr>
+      <m:oMathPara>
+        <m:oMathParaPr>
+          <m:jc m:val="center"/>
+        </m:oMathParaPr>
+        <m:oMath>
+          <m:r>
+            <m:t>z</m:t>
+          </m:r>
+          <m:r>
+            <m:rPr>
+              <m:sty m:val="p"/>
+            </m:rPr>
+            <m:t>=</m:t>
+          </m:r>
+          <m:f>
+            <m:fPr>
+              <m:type m:val="bar"/>
+            </m:fPr>
+            <m:num>
+              <m:r>
+                <m:t>N</m:t>
+              </m:r>
+              <m:r>
+                <m:t>S</m:t>
+              </m:r>
+              <m:r>
+                <m:t>V</m:t>
+              </m:r>
+            </m:num>
+            <m:den>
+              <m:r>
+                <m:t>Q</m:t>
+              </m:r>
+            </m:den>
+          </m:f>
+          <m:d>
+            <m:dPr>
+              <m:begChr m:val="("/>
+              <m:endChr m:val=")"/>
+              <m:sepChr m:val=""/>
+              <m:grow/>
+            </m:dPr>
+            <m:e>
+              <m:r>
+                <m:t>1</m:t>
+              </m:r>
+              <m:r>
+                <m:rPr>
+                  <m:sty m:val="p"/>
+                </m:rPr>
+                <m:t>−</m:t>
+              </m:r>
+              <m:sSup>
+                <m:e>
+                  <m:r>
+                    <m:t>e</m:t>
+                  </m:r>
+                </m:e>
+                <m:sup>
+                  <m:r>
+                    <m:rPr>
+                      <m:sty m:val="p"/>
+                    </m:rPr>
+                    <m:t>−</m:t>
+                  </m:r>
+                  <m:f>
+                    <m:fPr>
+                      <m:type m:val="bar"/>
+                    </m:fPr>
+                    <m:num>
+                      <m:r>
+                        <m:t>Q</m:t>
+                      </m:r>
+                    </m:num>
+                    <m:den>
+                      <m:r>
+                        <m:t>V</m:t>
+                      </m:r>
+                    </m:den>
+                  </m:f>
+                  <m:r>
+                    <m:t>t</m:t>
+                  </m:r>
+                </m:sup>
+              </m:sSup>
+            </m:e>
+          </m:d>
         </m:oMath>
       </m:oMathPara>
     </w:p>
@@ -1111,10 +2461,319 @@
       <w:r>
         <w:t xml:space="preserve">through the population.</w:t>
       </w:r>
+      <w:r>
+        <w:t xml:space="preserve"> </w:t>
+      </w:r>
+      <w:r>
+        <w:t xml:space="preserve">Hence we again start with the equation:</w:t>
+      </w:r>
+    </w:p>
+    <w:p>
+      <w:pPr>
+        <w:pStyle w:val="BodyText"/>
+      </w:pPr>
+      <m:oMathPara>
+        <m:oMathParaPr>
+          <m:jc m:val="center"/>
+        </m:oMathParaPr>
+        <m:oMath>
+          <m:f>
+            <m:fPr>
+              <m:type m:val="bar"/>
+            </m:fPr>
+            <m:num>
+              <m:r>
+                <m:t>d</m:t>
+              </m:r>
+              <m:r>
+                <m:t>z</m:t>
+              </m:r>
+            </m:num>
+            <m:den>
+              <m:r>
+                <m:t>d</m:t>
+              </m:r>
+              <m:acc>
+                <m:accPr>
+                  <m:chr m:val="̃"/>
+                </m:accPr>
+                <m:e>
+                  <m:r>
+                    <m:t>t</m:t>
+                  </m:r>
+                </m:e>
+              </m:acc>
+            </m:den>
+          </m:f>
+          <m:r>
+            <m:rPr>
+              <m:sty m:val="p"/>
+            </m:rPr>
+            <m:t>=</m:t>
+          </m:r>
+          <m:f>
+            <m:fPr>
+              <m:type m:val="bar"/>
+            </m:fPr>
+            <m:num>
+              <m:r>
+                <m:t>V</m:t>
+              </m:r>
+              <m:r>
+                <m:t>N</m:t>
+              </m:r>
+              <m:r>
+                <m:t>S</m:t>
+              </m:r>
+            </m:num>
+            <m:den>
+              <m:r>
+                <m:t>Q</m:t>
+              </m:r>
+            </m:den>
+          </m:f>
+          <m:r>
+            <m:rPr>
+              <m:sty m:val="p"/>
+            </m:rPr>
+            <m:t>−</m:t>
+          </m:r>
+          <m:r>
+            <m:t>z</m:t>
+          </m:r>
+        </m:oMath>
+      </m:oMathPara>
+    </w:p>
+    <w:p>
+      <w:pPr>
+        <w:pStyle w:val="FirstParagraph"/>
+      </w:pPr>
+      <w:r>
+        <w:t xml:space="preserve">However, we substitute</w:t>
+      </w:r>
+      <w:r>
+        <w:t xml:space="preserve"> </w:t>
+      </w:r>
+      <m:oMath>
+        <m:r>
+          <m:t>S</m:t>
+        </m:r>
+      </m:oMath>
+      <w:r>
+        <w:t xml:space="preserve"> </w:t>
+      </w:r>
+      <w:r>
+        <w:t xml:space="preserve">as a function of t</w:t>
+      </w:r>
+    </w:p>
+    <w:p>
+      <w:pPr>
+        <w:pStyle w:val="BodyText"/>
+      </w:pPr>
+      <m:oMathPara>
+        <m:oMathParaPr>
+          <m:jc m:val="center"/>
+        </m:oMathParaPr>
+        <m:oMath>
+          <m:f>
+            <m:fPr>
+              <m:type m:val="bar"/>
+            </m:fPr>
+            <m:num>
+              <m:r>
+                <m:t>d</m:t>
+              </m:r>
+              <m:r>
+                <m:t>z</m:t>
+              </m:r>
+            </m:num>
+            <m:den>
+              <m:r>
+                <m:t>d</m:t>
+              </m:r>
+              <m:acc>
+                <m:accPr>
+                  <m:chr m:val="̃"/>
+                </m:accPr>
+                <m:e>
+                  <m:r>
+                    <m:t>t</m:t>
+                  </m:r>
+                </m:e>
+              </m:acc>
+            </m:den>
+          </m:f>
+          <m:r>
+            <m:rPr>
+              <m:sty m:val="p"/>
+            </m:rPr>
+            <m:t>=</m:t>
+          </m:r>
+          <m:f>
+            <m:fPr>
+              <m:type m:val="bar"/>
+            </m:fPr>
+            <m:num>
+              <m:r>
+                <m:t>V</m:t>
+              </m:r>
+              <m:r>
+                <m:t>N</m:t>
+              </m:r>
+              <m:r>
+                <m:t>α</m:t>
+              </m:r>
+            </m:num>
+            <m:den>
+              <m:r>
+                <m:t>Q</m:t>
+              </m:r>
+            </m:den>
+          </m:f>
+          <m:acc>
+            <m:accPr>
+              <m:chr m:val="̃"/>
+            </m:accPr>
+            <m:e>
+              <m:r>
+                <m:t>t</m:t>
+              </m:r>
+            </m:e>
+          </m:acc>
+          <m:r>
+            <m:rPr>
+              <m:sty m:val="p"/>
+            </m:rPr>
+            <m:t>−</m:t>
+          </m:r>
+          <m:r>
+            <m:t>z</m:t>
+          </m:r>
+        </m:oMath>
+      </m:oMathPara>
+    </w:p>
+    <w:p>
+      <w:pPr>
+        <w:pStyle w:val="FirstParagraph"/>
+      </w:pPr>
+      <w:r>
+        <w:t xml:space="preserve">Again using a dimensionless substitution, this time for</w:t>
+      </w:r>
+      <w:r>
+        <w:t xml:space="preserve"> </w:t>
+      </w:r>
+      <m:oMath>
+        <m:r>
+          <m:t>z</m:t>
+        </m:r>
+      </m:oMath>
+      <w:r>
+        <w:t xml:space="preserve"> </w:t>
+      </w:r>
+      <w:r>
+        <w:t xml:space="preserve">as $z =</w:t>
+      </w:r>
+      <w:r>
+        <w:t xml:space="preserve"> </w:t>
+      </w:r>
+      <w:r>
+        <w:t xml:space="preserve"> </w:t>
+      </w:r>
+      <w:r>
+        <w:t xml:space="preserve"> </w:t>
+      </w:r>
+      <w:r>
+        <w:t xml:space="preserve">$</w:t>
+      </w:r>
+      <w:r>
+        <w:t xml:space="preserve"> </w:t>
+      </w:r>
+      <w:r>
+        <w:t xml:space="preserve">We arrive at</w:t>
+      </w:r>
+    </w:p>
+    <w:p>
+      <w:pPr>
+        <w:pStyle w:val="BodyText"/>
+      </w:pPr>
+      <m:oMathPara>
+        <m:oMathParaPr>
+          <m:jc m:val="center"/>
+        </m:oMathParaPr>
+        <m:oMath>
+          <m:f>
+            <m:fPr>
+              <m:type m:val="bar"/>
+            </m:fPr>
+            <m:num>
+              <m:r>
+                <m:t>d</m:t>
+              </m:r>
+              <m:acc>
+                <m:accPr>
+                  <m:chr m:val="̃"/>
+                </m:accPr>
+                <m:e>
+                  <m:r>
+                    <m:t>z</m:t>
+                  </m:r>
+                </m:e>
+              </m:acc>
+            </m:num>
+            <m:den>
+              <m:r>
+                <m:t>d</m:t>
+              </m:r>
+              <m:acc>
+                <m:accPr>
+                  <m:chr m:val="̃"/>
+                </m:accPr>
+                <m:e>
+                  <m:r>
+                    <m:t>t</m:t>
+                  </m:r>
+                </m:e>
+              </m:acc>
+            </m:den>
+          </m:f>
+          <m:r>
+            <m:rPr>
+              <m:sty m:val="p"/>
+            </m:rPr>
+            <m:t>=</m:t>
+          </m:r>
+          <m:acc>
+            <m:accPr>
+              <m:chr m:val="̃"/>
+            </m:accPr>
+            <m:e>
+              <m:r>
+                <m:t>t</m:t>
+              </m:r>
+            </m:e>
+          </m:acc>
+          <m:r>
+            <m:rPr>
+              <m:sty m:val="p"/>
+            </m:rPr>
+            <m:t>−</m:t>
+          </m:r>
+          <m:acc>
+            <m:accPr>
+              <m:chr m:val="̃"/>
+            </m:accPr>
+            <m:e>
+              <m:r>
+                <m:t>z</m:t>
+              </m:r>
+            </m:e>
+          </m:acc>
+        </m:oMath>
+      </m:oMathPara>
     </w:p>
     <w:bookmarkEnd w:id="24"/>
     <w:bookmarkEnd w:id="25"/>
-    <w:bookmarkStart w:id="41" w:name="fitting-function-on-data-set-a"/>
+    <w:bookmarkStart w:id="32" w:name="fitting-function-on-data-set-a"/>
     <w:p>
       <w:pPr>
         <w:pStyle w:val="Heading3"/>
@@ -1122,6 +2781,221 @@
       <w:r>
         <w:t xml:space="preserve">Fitting function on Data set A</w:t>
       </w:r>
+    </w:p>
+    <w:p>
+      <w:pPr>
+        <w:pStyle w:val="FirstParagraph"/>
+      </w:pPr>
+      <w:r>
+        <w:t xml:space="preserve">From the derived equation A:</w:t>
+      </w:r>
+      <w:r>
+        <w:t xml:space="preserve"> </w:t>
+      </w:r>
+      <m:oMath>
+        <m:r>
+          <m:t>z</m:t>
+        </m:r>
+        <m:r>
+          <m:rPr>
+            <m:sty m:val="p"/>
+          </m:rPr>
+          <m:t>=</m:t>
+        </m:r>
+        <m:f>
+          <m:fPr>
+            <m:type m:val="bar"/>
+          </m:fPr>
+          <m:num>
+            <m:r>
+              <m:t>N</m:t>
+            </m:r>
+            <m:r>
+              <m:t>S</m:t>
+            </m:r>
+            <m:r>
+              <m:t>V</m:t>
+            </m:r>
+          </m:num>
+          <m:den>
+            <m:r>
+              <m:t>Q</m:t>
+            </m:r>
+          </m:den>
+        </m:f>
+        <m:d>
+          <m:dPr>
+            <m:begChr m:val="("/>
+            <m:endChr m:val=")"/>
+            <m:sepChr m:val=""/>
+            <m:grow/>
+          </m:dPr>
+          <m:e>
+            <m:r>
+              <m:t>1</m:t>
+            </m:r>
+            <m:r>
+              <m:rPr>
+                <m:sty m:val="p"/>
+              </m:rPr>
+              <m:t>−</m:t>
+            </m:r>
+            <m:sSup>
+              <m:e>
+                <m:r>
+                  <m:t>e</m:t>
+                </m:r>
+              </m:e>
+              <m:sup>
+                <m:r>
+                  <m:rPr>
+                    <m:sty m:val="p"/>
+                  </m:rPr>
+                  <m:t>−</m:t>
+                </m:r>
+                <m:f>
+                  <m:fPr>
+                    <m:type m:val="bar"/>
+                  </m:fPr>
+                  <m:num>
+                    <m:r>
+                      <m:t>Q</m:t>
+                    </m:r>
+                  </m:num>
+                  <m:den>
+                    <m:r>
+                      <m:t>V</m:t>
+                    </m:r>
+                  </m:den>
+                </m:f>
+                <m:r>
+                  <m:t>t</m:t>
+                </m:r>
+              </m:sup>
+            </m:sSup>
+          </m:e>
+        </m:d>
+      </m:oMath>
+      <w:r>
+        <w:t xml:space="preserve">, we set the two parameters $A =</w:t>
+      </w:r>
+      <w:r>
+        <w:t xml:space="preserve"> </w:t>
+      </w:r>
+      <w:r>
+        <w:t xml:space="preserve"> </w:t>
+      </w:r>
+      <w:r>
+        <w:t xml:space="preserve">$ and</w:t>
+      </w:r>
+      <w:r>
+        <w:t xml:space="preserve"> </w:t>
+      </w:r>
+      <m:oMath>
+        <m:r>
+          <m:t>τ</m:t>
+        </m:r>
+        <m:r>
+          <m:rPr>
+            <m:sty m:val="p"/>
+          </m:rPr>
+          <m:t>=</m:t>
+        </m:r>
+        <m:f>
+          <m:fPr>
+            <m:type m:val="bar"/>
+          </m:fPr>
+          <m:num>
+            <m:r>
+              <m:t>V</m:t>
+            </m:r>
+          </m:num>
+          <m:den>
+            <m:r>
+              <m:t>Q</m:t>
+            </m:r>
+          </m:den>
+        </m:f>
+      </m:oMath>
+      <w:r>
+        <w:t xml:space="preserve"> </w:t>
+      </w:r>
+      <w:r>
+        <w:t xml:space="preserve">so the equation is of the form:</w:t>
+      </w:r>
+    </w:p>
+    <w:p>
+      <w:pPr>
+        <w:pStyle w:val="BodyText"/>
+      </w:pPr>
+      <m:oMathPara>
+        <m:oMathParaPr>
+          <m:jc m:val="center"/>
+        </m:oMathParaPr>
+        <m:oMath>
+          <m:r>
+            <m:t>z</m:t>
+          </m:r>
+          <m:r>
+            <m:rPr>
+              <m:sty m:val="p"/>
+            </m:rPr>
+            <m:t>=</m:t>
+          </m:r>
+          <m:r>
+            <m:t>A</m:t>
+          </m:r>
+          <m:d>
+            <m:dPr>
+              <m:begChr m:val="("/>
+              <m:endChr m:val=")"/>
+              <m:sepChr m:val=""/>
+              <m:grow/>
+            </m:dPr>
+            <m:e>
+              <m:r>
+                <m:t>1</m:t>
+              </m:r>
+              <m:r>
+                <m:rPr>
+                  <m:sty m:val="p"/>
+                </m:rPr>
+                <m:t>−</m:t>
+              </m:r>
+              <m:sSup>
+                <m:e>
+                  <m:r>
+                    <m:t>e</m:t>
+                  </m:r>
+                </m:e>
+                <m:sup>
+                  <m:r>
+                    <m:rPr>
+                      <m:sty m:val="p"/>
+                    </m:rPr>
+                    <m:t>−</m:t>
+                  </m:r>
+                  <m:f>
+                    <m:fPr>
+                      <m:type m:val="bar"/>
+                    </m:fPr>
+                    <m:num>
+                      <m:r>
+                        <m:t>t</m:t>
+                      </m:r>
+                    </m:num>
+                    <m:den>
+                      <m:r>
+                        <m:t>τ</m:t>
+                      </m:r>
+                    </m:den>
+                  </m:f>
+                </m:sup>
+              </m:sSup>
+            </m:e>
+          </m:d>
+        </m:oMath>
+      </m:oMathPara>
     </w:p>
     <w:p>
       <w:pPr>
@@ -1170,6 +3044,131 @@
         </w:drawing>
       </w:r>
     </w:p>
+    <w:tbl>
+      <w:tblPr>
+        <w:tblStyle w:val="Table"/>
+        <w:tblW w:type="auto" w:w="0"/>
+        <w:tblLook w:firstRow="1" w:lastRow="0" w:firstColumn="0" w:lastColumn="0" w:noHBand="0" w:noVBand="0" w:val="0020"/>
+      </w:tblPr>
+      <w:tblGrid>
+        <w:gridCol w:w="2640"/>
+        <w:gridCol w:w="2640"/>
+        <w:gridCol w:w="2640"/>
+      </w:tblGrid>
+      <w:tr>
+        <w:trPr>
+          <w:tblHeader w:val="true"/>
+        </w:trPr>
+        <w:tc>
+          <w:tcPr/>
+          <w:p>
+            <w:pPr>
+              <w:pStyle w:val="Compact"/>
+            </w:pPr>
+          </w:p>
+        </w:tc>
+        <w:tc>
+          <w:tcPr/>
+          <w:p>
+            <w:pPr>
+              <w:pStyle w:val="Compact"/>
+              <w:jc w:val="left"/>
+            </w:pPr>
+            <w:r>
+              <w:t xml:space="preserve">data</w:t>
+            </w:r>
+          </w:p>
+        </w:tc>
+        <w:tc>
+          <w:tcPr/>
+          <w:p>
+            <w:pPr>
+              <w:pStyle w:val="Compact"/>
+              <w:jc w:val="right"/>
+            </w:pPr>
+            <w:r>
+              <w:t xml:space="preserve">values</w:t>
+            </w:r>
+          </w:p>
+        </w:tc>
+      </w:tr>
+      <w:tr>
+        <w:tc>
+          <w:tcPr/>
+          <w:p>
+            <w:pPr>
+              <w:pStyle w:val="Compact"/>
+              <w:jc w:val="left"/>
+            </w:pPr>
+            <w:r>
+              <w:t xml:space="preserve">ampl</w:t>
+            </w:r>
+          </w:p>
+        </w:tc>
+        <w:tc>
+          <w:tcPr/>
+          <w:p>
+            <w:pPr>
+              <w:pStyle w:val="Compact"/>
+              <w:jc w:val="left"/>
+            </w:pPr>
+            <w:r>
+              <w:t xml:space="preserve">dataset A</w:t>
+            </w:r>
+          </w:p>
+        </w:tc>
+        <w:tc>
+          <w:tcPr/>
+          <w:p>
+            <w:pPr>
+              <w:pStyle w:val="Compact"/>
+              <w:jc w:val="right"/>
+            </w:pPr>
+            <w:r>
+              <w:t xml:space="preserve">1.080</w:t>
+            </w:r>
+          </w:p>
+        </w:tc>
+      </w:tr>
+      <w:tr>
+        <w:tc>
+          <w:tcPr/>
+          <w:p>
+            <w:pPr>
+              <w:pStyle w:val="Compact"/>
+              <w:jc w:val="left"/>
+            </w:pPr>
+            <w:r>
+              <w:t xml:space="preserve">tau</w:t>
+            </w:r>
+          </w:p>
+        </w:tc>
+        <w:tc>
+          <w:tcPr/>
+          <w:p>
+            <w:pPr>
+              <w:pStyle w:val="Compact"/>
+              <w:jc w:val="left"/>
+            </w:pPr>
+            <w:r>
+              <w:t xml:space="preserve">dataset A</w:t>
+            </w:r>
+          </w:p>
+        </w:tc>
+        <w:tc>
+          <w:tcPr/>
+          <w:p>
+            <w:pPr>
+              <w:pStyle w:val="Compact"/>
+              <w:jc w:val="right"/>
+            </w:pPr>
+            <w:r>
+              <w:t xml:space="preserve">3.908</w:t>
+            </w:r>
+          </w:p>
+        </w:tc>
+      </w:tr>
+    </w:tbl>
     <w:p>
       <w:pPr>
         <w:pStyle w:val="BodyText"/>
@@ -1372,164 +3371,7 @@
     </w:p>
     <w:p>
       <w:pPr>
-        <w:pStyle w:val="SourceCode"/>
-      </w:pPr>
-      <w:r>
-        <w:rPr>
-          <w:rStyle w:val="VerbatimChar"/>
-        </w:rPr>
-        <w:t xml:space="preserve">##            ampl      tau</w:t>
-      </w:r>
-      <w:r>
-        <w:br/>
-      </w:r>
-      <w:r>
-        <w:rPr>
-          <w:rStyle w:val="VerbatimChar"/>
-        </w:rPr>
-        <w:t xml:space="preserve">## .       1.07972 3.907721</w:t>
-      </w:r>
-      <w:r>
-        <w:br/>
-      </w:r>
-      <w:r>
-        <w:rPr>
-          <w:rStyle w:val="VerbatimChar"/>
-        </w:rPr>
-        <w:t xml:space="preserve">## coef_a3 1.07972 3.907721</w:t>
-      </w:r>
-    </w:p>
-    <w:p>
-      <w:pPr>
-        <w:pStyle w:val="SourceCode"/>
-      </w:pPr>
-      <w:r>
-        <w:rPr>
-          <w:rStyle w:val="VerbatimChar"/>
-        </w:rPr>
-        <w:t xml:space="preserve">## </w:t>
-      </w:r>
-      <w:r>
-        <w:br/>
-      </w:r>
-      <w:r>
-        <w:rPr>
-          <w:rStyle w:val="VerbatimChar"/>
-        </w:rPr>
-        <w:t xml:space="preserve">## Formula: a_q3_df$concentration ~ growth_a(t, ampl, tau)</w:t>
-      </w:r>
-      <w:r>
-        <w:br/>
-      </w:r>
-      <w:r>
-        <w:rPr>
-          <w:rStyle w:val="VerbatimChar"/>
-        </w:rPr>
-        <w:t xml:space="preserve">## </w:t>
-      </w:r>
-      <w:r>
-        <w:br/>
-      </w:r>
-      <w:r>
-        <w:rPr>
-          <w:rStyle w:val="VerbatimChar"/>
-        </w:rPr>
-        <w:t xml:space="preserve">## Parameters:</w:t>
-      </w:r>
-      <w:r>
-        <w:br/>
-      </w:r>
-      <w:r>
-        <w:rPr>
-          <w:rStyle w:val="VerbatimChar"/>
-        </w:rPr>
-        <w:t xml:space="preserve">##      Estimate Std. Error t value Pr(&gt;|t|)    </w:t>
-      </w:r>
-      <w:r>
-        <w:br/>
-      </w:r>
-      <w:r>
-        <w:rPr>
-          <w:rStyle w:val="VerbatimChar"/>
-        </w:rPr>
-        <w:t xml:space="preserve">## ampl  1.07972    0.03931   27.47 1.59e-15 ***</w:t>
-      </w:r>
-      <w:r>
-        <w:br/>
-      </w:r>
-      <w:r>
-        <w:rPr>
-          <w:rStyle w:val="VerbatimChar"/>
-        </w:rPr>
-        <w:t xml:space="preserve">## tau   3.90772    0.24889   15.70 1.50e-11 ***</w:t>
-      </w:r>
-      <w:r>
-        <w:br/>
-      </w:r>
-      <w:r>
-        <w:rPr>
-          <w:rStyle w:val="VerbatimChar"/>
-        </w:rPr>
-        <w:t xml:space="preserve">## ---</w:t>
-      </w:r>
-      <w:r>
-        <w:br/>
-      </w:r>
-      <w:r>
-        <w:rPr>
-          <w:rStyle w:val="VerbatimChar"/>
-        </w:rPr>
-        <w:t xml:space="preserve">## Signif. codes:  0 '***' 0.001 '**' 0.01 '*' 0.05 '.' 0.1 ' ' 1</w:t>
-      </w:r>
-      <w:r>
-        <w:br/>
-      </w:r>
-      <w:r>
-        <w:rPr>
-          <w:rStyle w:val="VerbatimChar"/>
-        </w:rPr>
-        <w:t xml:space="preserve">## </w:t>
-      </w:r>
-      <w:r>
-        <w:br/>
-      </w:r>
-      <w:r>
-        <w:rPr>
-          <w:rStyle w:val="VerbatimChar"/>
-        </w:rPr>
-        <w:t xml:space="preserve">## Residual standard error: 0.02143 on 17 degrees of freedom</w:t>
-      </w:r>
-      <w:r>
-        <w:br/>
-      </w:r>
-      <w:r>
-        <w:rPr>
-          <w:rStyle w:val="VerbatimChar"/>
-        </w:rPr>
-        <w:t xml:space="preserve">## </w:t>
-      </w:r>
-      <w:r>
-        <w:br/>
-      </w:r>
-      <w:r>
-        <w:rPr>
-          <w:rStyle w:val="VerbatimChar"/>
-        </w:rPr>
-        <w:t xml:space="preserve">## Number of iterations to convergence: 5 </w:t>
-      </w:r>
-      <w:r>
-        <w:br/>
-      </w:r>
-      <w:r>
-        <w:rPr>
-          <w:rStyle w:val="VerbatimChar"/>
-        </w:rPr>
-        <w:t xml:space="preserve">## Achieved convergence tolerance: 1.242e-06</w:t>
-      </w:r>
-    </w:p>
-    <w:p>
-      <w:pPr>
-        <w:pStyle w:val="FirstParagraph"/>
+        <w:pStyle w:val="BodyText"/>
       </w:pPr>
       <w:r>
         <w:drawing>
@@ -1574,9 +3416,300 @@
         </w:drawing>
       </w:r>
     </w:p>
+    <w:tbl>
+      <w:tblPr>
+        <w:tblStyle w:val="Table"/>
+        <w:tblW w:type="auto" w:w="0"/>
+        <w:tblLook w:firstRow="1" w:lastRow="0" w:firstColumn="0" w:lastColumn="0" w:noHBand="0" w:noVBand="0" w:val="0020"/>
+      </w:tblPr>
+      <w:tblGrid>
+        <w:gridCol w:w="2640"/>
+        <w:gridCol w:w="2640"/>
+        <w:gridCol w:w="2640"/>
+      </w:tblGrid>
+      <w:tr>
+        <w:trPr>
+          <w:tblHeader w:val="true"/>
+        </w:trPr>
+        <w:tc>
+          <w:tcPr/>
+          <w:p>
+            <w:pPr>
+              <w:pStyle w:val="Compact"/>
+            </w:pPr>
+          </w:p>
+        </w:tc>
+        <w:tc>
+          <w:tcPr/>
+          <w:p>
+            <w:pPr>
+              <w:pStyle w:val="Compact"/>
+              <w:jc w:val="left"/>
+            </w:pPr>
+            <w:r>
+              <w:t xml:space="preserve">data</w:t>
+            </w:r>
+          </w:p>
+        </w:tc>
+        <w:tc>
+          <w:tcPr/>
+          <w:p>
+            <w:pPr>
+              <w:pStyle w:val="Compact"/>
+              <w:jc w:val="right"/>
+            </w:pPr>
+            <w:r>
+              <w:t xml:space="preserve">values</w:t>
+            </w:r>
+          </w:p>
+        </w:tc>
+      </w:tr>
+      <w:tr>
+        <w:tc>
+          <w:tcPr/>
+          <w:p>
+            <w:pPr>
+              <w:pStyle w:val="Compact"/>
+              <w:jc w:val="left"/>
+            </w:pPr>
+            <w:r>
+              <w:t xml:space="preserve">1</w:t>
+            </w:r>
+          </w:p>
+        </w:tc>
+        <w:tc>
+          <w:tcPr/>
+          <w:p>
+            <w:pPr>
+              <w:pStyle w:val="Compact"/>
+              <w:jc w:val="left"/>
+            </w:pPr>
+            <w:r>
+              <w:t xml:space="preserve">1.0797195971604</w:t>
+            </w:r>
+          </w:p>
+        </w:tc>
+        <w:tc>
+          <w:tcPr/>
+          <w:p>
+            <w:pPr>
+              <w:pStyle w:val="Compact"/>
+              <w:jc w:val="right"/>
+            </w:pPr>
+            <w:r>
+              <w:t xml:space="preserve">3.907721</w:t>
+            </w:r>
+          </w:p>
+        </w:tc>
+      </w:tr>
+      <w:tr>
+        <w:tc>
+          <w:tcPr/>
+          <w:p>
+            <w:pPr>
+              <w:pStyle w:val="Compact"/>
+              <w:jc w:val="left"/>
+            </w:pPr>
+            <w:r>
+              <w:t xml:space="preserve">ampl</w:t>
+            </w:r>
+          </w:p>
+        </w:tc>
+        <w:tc>
+          <w:tcPr/>
+          <w:p>
+            <w:pPr>
+              <w:pStyle w:val="Compact"/>
+              <w:jc w:val="left"/>
+            </w:pPr>
+            <w:r>
+              <w:t xml:space="preserve">with (0,0)</w:t>
+            </w:r>
+          </w:p>
+        </w:tc>
+        <w:tc>
+          <w:tcPr/>
+          <w:p>
+            <w:pPr>
+              <w:pStyle w:val="Compact"/>
+              <w:jc w:val="right"/>
+            </w:pPr>
+            <w:r>
+              <w:t xml:space="preserve">1.080000</w:t>
+            </w:r>
+          </w:p>
+        </w:tc>
+      </w:tr>
+      <w:tr>
+        <w:tc>
+          <w:tcPr/>
+          <w:p>
+            <w:pPr>
+              <w:pStyle w:val="Compact"/>
+              <w:jc w:val="left"/>
+            </w:pPr>
+            <w:r>
+              <w:t xml:space="preserve">tau</w:t>
+            </w:r>
+          </w:p>
+        </w:tc>
+        <w:tc>
+          <w:tcPr/>
+          <w:p>
+            <w:pPr>
+              <w:pStyle w:val="Compact"/>
+              <w:jc w:val="left"/>
+            </w:pPr>
+            <w:r>
+              <w:t xml:space="preserve">with (0,0)</w:t>
+            </w:r>
+          </w:p>
+        </w:tc>
+        <w:tc>
+          <w:tcPr/>
+          <w:p>
+            <w:pPr>
+              <w:pStyle w:val="Compact"/>
+              <w:jc w:val="right"/>
+            </w:pPr>
+            <w:r>
+              <w:t xml:space="preserve">3.908000</w:t>
+            </w:r>
+          </w:p>
+        </w:tc>
+      </w:tr>
+    </w:tbl>
     <w:p>
       <w:pPr>
-        <w:pStyle w:val="BodyText"/>
+        <w:pStyle w:val="SourceCode"/>
+      </w:pPr>
+      <w:r>
+        <w:rPr>
+          <w:rStyle w:val="VerbatimChar"/>
+        </w:rPr>
+        <w:t xml:space="preserve">## </w:t>
+      </w:r>
+      <w:r>
+        <w:br/>
+      </w:r>
+      <w:r>
+        <w:rPr>
+          <w:rStyle w:val="VerbatimChar"/>
+        </w:rPr>
+        <w:t xml:space="preserve">## Formula: a_q3_df$concentration ~ growth_a(t, ampl, tau)</w:t>
+      </w:r>
+      <w:r>
+        <w:br/>
+      </w:r>
+      <w:r>
+        <w:rPr>
+          <w:rStyle w:val="VerbatimChar"/>
+        </w:rPr>
+        <w:t xml:space="preserve">## </w:t>
+      </w:r>
+      <w:r>
+        <w:br/>
+      </w:r>
+      <w:r>
+        <w:rPr>
+          <w:rStyle w:val="VerbatimChar"/>
+        </w:rPr>
+        <w:t xml:space="preserve">## Parameters:</w:t>
+      </w:r>
+      <w:r>
+        <w:br/>
+      </w:r>
+      <w:r>
+        <w:rPr>
+          <w:rStyle w:val="VerbatimChar"/>
+        </w:rPr>
+        <w:t xml:space="preserve">##      Estimate Std. Error t value Pr(&gt;|t|)    </w:t>
+      </w:r>
+      <w:r>
+        <w:br/>
+      </w:r>
+      <w:r>
+        <w:rPr>
+          <w:rStyle w:val="VerbatimChar"/>
+        </w:rPr>
+        <w:t xml:space="preserve">## ampl  1.07972    0.03931   27.47 1.59e-15 ***</w:t>
+      </w:r>
+      <w:r>
+        <w:br/>
+      </w:r>
+      <w:r>
+        <w:rPr>
+          <w:rStyle w:val="VerbatimChar"/>
+        </w:rPr>
+        <w:t xml:space="preserve">## tau   3.90772    0.24889   15.70 1.50e-11 ***</w:t>
+      </w:r>
+      <w:r>
+        <w:br/>
+      </w:r>
+      <w:r>
+        <w:rPr>
+          <w:rStyle w:val="VerbatimChar"/>
+        </w:rPr>
+        <w:t xml:space="preserve">## ---</w:t>
+      </w:r>
+      <w:r>
+        <w:br/>
+      </w:r>
+      <w:r>
+        <w:rPr>
+          <w:rStyle w:val="VerbatimChar"/>
+        </w:rPr>
+        <w:t xml:space="preserve">## Signif. codes:  0 '***' 0.001 '**' 0.01 '*' 0.05 '.' 0.1 ' ' 1</w:t>
+      </w:r>
+      <w:r>
+        <w:br/>
+      </w:r>
+      <w:r>
+        <w:rPr>
+          <w:rStyle w:val="VerbatimChar"/>
+        </w:rPr>
+        <w:t xml:space="preserve">## </w:t>
+      </w:r>
+      <w:r>
+        <w:br/>
+      </w:r>
+      <w:r>
+        <w:rPr>
+          <w:rStyle w:val="VerbatimChar"/>
+        </w:rPr>
+        <w:t xml:space="preserve">## Residual standard error: 0.02143 on 17 degrees of freedom</w:t>
+      </w:r>
+      <w:r>
+        <w:br/>
+      </w:r>
+      <w:r>
+        <w:rPr>
+          <w:rStyle w:val="VerbatimChar"/>
+        </w:rPr>
+        <w:t xml:space="preserve">## </w:t>
+      </w:r>
+      <w:r>
+        <w:br/>
+      </w:r>
+      <w:r>
+        <w:rPr>
+          <w:rStyle w:val="VerbatimChar"/>
+        </w:rPr>
+        <w:t xml:space="preserve">## Number of iterations to convergence: 5 </w:t>
+      </w:r>
+      <w:r>
+        <w:br/>
+      </w:r>
+      <w:r>
+        <w:rPr>
+          <w:rStyle w:val="VerbatimChar"/>
+        </w:rPr>
+        <w:t xml:space="preserve">## Achieved convergence tolerance: 1.242e-06</w:t>
+      </w:r>
+    </w:p>
+    <w:p>
+      <w:pPr>
+        <w:pStyle w:val="FirstParagraph"/>
       </w:pPr>
       <w:r>
         <w:t xml:space="preserve">We see that here the two fitting parameters are identical before and after</w:t>
@@ -1612,15 +3745,82 @@
         <w:t xml:space="preserve"> </w:t>
       </w:r>
       <w:r>
-        <w:t xml:space="preserve">is included.</w:t>
+        <w:t xml:space="preserve">is included. This is reasonable according to the theory since there would be no</w:t>
+      </w:r>
+      <w:r>
+        <w:t xml:space="preserve"> </w:t>
+      </w:r>
+      <w:r>
+        <w:t xml:space="preserve">-gal production before any inducer is introduced. Mathematically,</w:t>
+      </w:r>
+      <w:r>
+        <w:t xml:space="preserve"> </w:t>
+      </w:r>
+      <m:oMath>
+        <m:r>
+          <m:t>z</m:t>
+        </m:r>
+        <m:d>
+          <m:dPr>
+            <m:begChr m:val="("/>
+            <m:endChr m:val=")"/>
+            <m:sepChr m:val=""/>
+            <m:grow/>
+          </m:dPr>
+          <m:e>
+            <m:r>
+              <m:t>0</m:t>
+            </m:r>
+          </m:e>
+        </m:d>
+        <m:r>
+          <m:rPr>
+            <m:sty m:val="p"/>
+          </m:rPr>
+          <m:t>=</m:t>
+        </m:r>
+        <m:r>
+          <m:t>0</m:t>
+        </m:r>
+      </m:oMath>
+      <w:r>
+        <w:t xml:space="preserve">. The fitting returns a residual standard error of RSE = 0.0214; the mean standard error returns as MSE = 4.11</w:t>
+      </w:r>
+      <w:r>
+        <w:t xml:space="preserve">^{-4}.</w:t>
+      </w:r>
+    </w:p>
+    <w:bookmarkEnd w:id="32"/>
+    <w:bookmarkStart w:id="42" w:name="fitting-function-on-data-set-b"/>
+    <w:p>
+      <w:pPr>
+        <w:pStyle w:val="Heading3"/>
+      </w:pPr>
+      <w:r>
+        <w:t xml:space="preserve">Fitting function on Data set B</w:t>
       </w:r>
     </w:p>
     <w:p>
       <w:pPr>
-        <w:pStyle w:val="BodyText"/>
-      </w:pPr>
-      <w:r>
-        <w:t xml:space="preserve">Fitting function on Data set B</w:t>
+        <w:pStyle w:val="FirstParagraph"/>
+      </w:pPr>
+      <w:r>
+        <w:t xml:space="preserve">First we start by fitting a straight line over the range $10</w:t>
+      </w:r>
+      <w:r>
+        <w:t xml:space="preserve"> </w:t>
+      </w:r>
+      <w:r>
+        <w:t xml:space="preserve">t</w:t>
+      </w:r>
+      <w:r>
+        <w:t xml:space="preserve"> </w:t>
+      </w:r>
+      <w:r>
+        <w:t xml:space="preserve"> </w:t>
+      </w:r>
+      <w:r>
+        <w:t xml:space="preserve">$</w:t>
       </w:r>
     </w:p>
     <w:p>
@@ -1652,18 +3852,18 @@
           <wp:inline>
             <wp:extent cx="4620126" cy="3696101"/>
             <wp:effectExtent b="0" l="0" r="0" t="0"/>
-            <wp:docPr descr="" title="" id="33" name="Picture"/>
+            <wp:docPr descr="" title="" id="34" name="Picture"/>
             <a:graphic>
               <a:graphicData uri="http://schemas.openxmlformats.org/drawingml/2006/picture">
                 <pic:pic>
                   <pic:nvPicPr>
-                    <pic:cNvPr descr="bacterias_brain_files/figure-docx/b_q2-1.png" id="34" name="Picture"/>
+                    <pic:cNvPr descr="bacterias_brain_files/figure-docx/b_q2-1.png" id="35" name="Picture"/>
                     <pic:cNvPicPr>
                       <a:picLocks noChangeArrowheads="1" noChangeAspect="1"/>
                     </pic:cNvPicPr>
                   </pic:nvPicPr>
                   <pic:blipFill>
-                    <a:blip r:embed="rId32"/>
+                    <a:blip r:embed="rId33"/>
                     <a:stretch>
                       <a:fillRect/>
                     </a:stretch>
@@ -1932,18 +4132,18 @@
           <wp:inline>
             <wp:extent cx="4620126" cy="3696101"/>
             <wp:effectExtent b="0" l="0" r="0" t="0"/>
-            <wp:docPr descr="" title="" id="36" name="Picture"/>
+            <wp:docPr descr="" title="" id="37" name="Picture"/>
             <a:graphic>
               <a:graphicData uri="http://schemas.openxmlformats.org/drawingml/2006/picture">
                 <pic:pic>
                   <pic:nvPicPr>
-                    <pic:cNvPr descr="bacterias_brain_files/figure-docx/b_q3-1.png" id="37" name="Picture"/>
+                    <pic:cNvPr descr="bacterias_brain_files/figure-docx/b_q3-1.png" id="38" name="Picture"/>
                     <pic:cNvPicPr>
                       <a:picLocks noChangeArrowheads="1" noChangeAspect="1"/>
                     </pic:cNvPicPr>
                   </pic:nvPicPr>
                   <pic:blipFill>
-                    <a:blip r:embed="rId35"/>
+                    <a:blip r:embed="rId36"/>
                     <a:stretch>
                       <a:fillRect/>
                     </a:stretch>
@@ -1979,18 +4179,18 @@
           <wp:inline>
             <wp:extent cx="4620126" cy="3696101"/>
             <wp:effectExtent b="0" l="0" r="0" t="0"/>
-            <wp:docPr descr="" title="" id="39" name="Picture"/>
+            <wp:docPr descr="" title="" id="40" name="Picture"/>
             <a:graphic>
               <a:graphicData uri="http://schemas.openxmlformats.org/drawingml/2006/picture">
                 <pic:pic>
                   <pic:nvPicPr>
-                    <pic:cNvPr descr="bacterias_brain_files/figure-docx/b_q4-1.png" id="40" name="Picture"/>
+                    <pic:cNvPr descr="bacterias_brain_files/figure-docx/b_q4-1.png" id="41" name="Picture"/>
                     <pic:cNvPicPr>
                       <a:picLocks noChangeArrowheads="1" noChangeAspect="1"/>
                     </pic:cNvPicPr>
                   </pic:nvPicPr>
                   <pic:blipFill>
-                    <a:blip r:embed="rId38"/>
+                    <a:blip r:embed="rId39"/>
                     <a:stretch>
                       <a:fillRect/>
                     </a:stretch>
@@ -2153,8 +4353,8 @@
         <w:t xml:space="preserve">Q5: at large t, the function becomes linear as -t/tau becomes 0 so exp(-t/tau) becomes a constant of 1</w:t>
       </w:r>
     </w:p>
-    <w:bookmarkEnd w:id="41"/>
     <w:bookmarkEnd w:id="42"/>
+    <w:bookmarkEnd w:id="43"/>
     <w:sectPr>
       <w:pgSz w:h="15840" w:w="12240"/>
       <w:pgMar w:bottom="1440" w:footer="720" w:gutter="0" w:header="720" w:left="1440" w:right="1440" w:top="1440"/>
@@ -2260,7 +4460,7 @@
   <w:abstractNum w15:restartNumberingAfterBreak="0" w:abstractNumId="4">
     <w:nsid w:val="FFFFFF80"/>
     <w:multiLevelType w:val="singleLevel"/>
-    <w:tmpl w:val="48C8B352"/>
+    <w:tmpl w:val="B6D8136E"/>
     <w:lvl w:ilvl="0">
       <w:start w:val="1"/>
       <w:numFmt w:val="bullet"/>
@@ -2280,7 +4480,7 @@
   <w:abstractNum w15:restartNumberingAfterBreak="0" w:abstractNumId="5">
     <w:nsid w:val="FFFFFF81"/>
     <w:multiLevelType w:val="singleLevel"/>
-    <w:tmpl w:val="C82E26AA"/>
+    <w:tmpl w:val="96FCB934"/>
     <w:lvl w:ilvl="0">
       <w:start w:val="1"/>
       <w:numFmt w:val="bullet"/>
@@ -2721,6 +4921,13 @@
     <w:lsdException w:name="Placeholder Text" w:semiHidden="1"/>
     <w:lsdException w:name="Light Shading"/>
     <w:lsdException w:name="Light List"/>
+    <w:lsdException w:name="Light Grid"/>
+    <w:lsdException w:name="Medium Shading 1"/>
+    <w:lsdException w:name="Medium Shading 2"/>
+    <w:lsdException w:name="Medium List 1"/>
+    <w:lsdException w:name="Medium List 2"/>
+    <w:lsdException w:name="Medium Grid 1"/>
+    <w:lsdException w:name="Medium Grid 2"/>
     <w:lsdException w:name="Medium Grid 3"/>
     <w:lsdException w:name="Dark List"/>
     <w:lsdException w:name="Colorful Shading"/>
@@ -3729,6 +5936,18 @@
     <w:rsid w:val="003017E3"/>
     <w:rPr>
       <w:rFonts w:ascii="Times New Roman" w:hAnsi="Times New Roman"/>
+    </w:rPr>
+  </w:style>
+  <w:style w:styleId="BookTitle" w:type="character">
+    <w:name w:val="Book Title"/>
+    <w:basedOn w:val="DefaultParagraphFont"/>
+    <w:rsid w:val="00746F75"/>
+    <w:rPr>
+      <w:b/>
+      <w:bCs/>
+      <w:i/>
+      <w:iCs/>
+      <w:spacing w:val="5"/>
     </w:rPr>
   </w:style>
 </w:styles>

</xml_diff>

<commit_message>
completed most of coding; left: experiment, introduction, conclusion
</commit_message>
<xml_diff>
--- a/bacterias_brain.docx
+++ b/bacterias_brain.docx
@@ -227,7 +227,7 @@
     </w:p>
     <w:bookmarkEnd w:id="27"/>
     <w:bookmarkEnd w:id="28"/>
-    <w:bookmarkStart w:id="50" w:name="analysis"/>
+    <w:bookmarkStart w:id="51" w:name="analysis"/>
     <w:p>
       <w:pPr>
         <w:pStyle w:val="Heading2"/>
@@ -4451,7 +4451,7 @@
       </w:r>
     </w:p>
     <w:bookmarkEnd w:id="37"/>
-    <w:bookmarkStart w:id="49" w:name="fitting-function-on-data-set-b"/>
+    <w:bookmarkStart w:id="50" w:name="fitting-function-on-data-set-b"/>
     <w:p>
       <w:pPr>
         <w:pStyle w:val="Heading3"/>
@@ -4590,56 +4590,101 @@
         <w:t xml:space="preserve">## Warning: 'newdata' had 20 rows but variables found have 4 rows</w:t>
       </w:r>
     </w:p>
-    <w:p>
-      <w:pPr>
-        <w:pStyle w:val="SourceCode"/>
-      </w:pPr>
-      <w:r>
-        <w:rPr>
-          <w:rStyle w:val="VerbatimChar"/>
-        </w:rPr>
-        <w:t xml:space="preserve">## # A tibble: 2 × 2</w:t>
-      </w:r>
-      <w:r>
-        <w:br/>
-      </w:r>
-      <w:r>
-        <w:rPr>
-          <w:rStyle w:val="VerbatimChar"/>
-        </w:rPr>
-        <w:t xml:space="preserve">##         MSE data          </w:t>
-      </w:r>
-      <w:r>
-        <w:br/>
-      </w:r>
-      <w:r>
-        <w:rPr>
-          <w:rStyle w:val="VerbatimChar"/>
-        </w:rPr>
-        <w:t xml:space="preserve">##       &lt;dbl&gt; &lt;chr&gt;         </w:t>
-      </w:r>
-      <w:r>
-        <w:br/>
-      </w:r>
-      <w:r>
-        <w:rPr>
-          <w:rStyle w:val="VerbatimChar"/>
-        </w:rPr>
-        <w:t xml:space="preserve">## 1 0.0000272 10&lt;= t &lt;= 15  </w:t>
-      </w:r>
-      <w:r>
-        <w:br/>
-      </w:r>
-      <w:r>
-        <w:rPr>
-          <w:rStyle w:val="VerbatimChar"/>
-        </w:rPr>
-        <w:t xml:space="preserve">## 2 0.0176    entire dataset</w:t>
-      </w:r>
-    </w:p>
-    <w:p>
-      <w:pPr>
-        <w:pStyle w:val="FirstParagraph"/>
+    <w:tbl>
+      <w:tblPr>
+        <w:tblStyle w:val="Table"/>
+        <w:tblW w:type="auto" w:w="0"/>
+        <w:tblLook w:firstRow="1" w:lastRow="0" w:firstColumn="0" w:lastColumn="0" w:noHBand="0" w:noVBand="0" w:val="0020"/>
+      </w:tblPr>
+      <w:tblGrid>
+        <w:gridCol w:w="3960"/>
+        <w:gridCol w:w="3960"/>
+      </w:tblGrid>
+      <w:tr>
+        <w:trPr>
+          <w:tblHeader w:val="true"/>
+        </w:trPr>
+        <w:tc>
+          <w:tcPr/>
+          <w:p>
+            <w:pPr>
+              <w:pStyle w:val="Compact"/>
+              <w:jc w:val="right"/>
+            </w:pPr>
+            <w:r>
+              <w:t xml:space="preserve">MSE</w:t>
+            </w:r>
+          </w:p>
+        </w:tc>
+        <w:tc>
+          <w:tcPr/>
+          <w:p>
+            <w:pPr>
+              <w:pStyle w:val="Compact"/>
+              <w:jc w:val="left"/>
+            </w:pPr>
+            <w:r>
+              <w:t xml:space="preserve">data</w:t>
+            </w:r>
+          </w:p>
+        </w:tc>
+      </w:tr>
+      <w:tr>
+        <w:tc>
+          <w:tcPr/>
+          <w:p>
+            <w:pPr>
+              <w:pStyle w:val="Compact"/>
+              <w:jc w:val="right"/>
+            </w:pPr>
+            <w:r>
+              <w:t xml:space="preserve">2.72e-05</w:t>
+            </w:r>
+          </w:p>
+        </w:tc>
+        <w:tc>
+          <w:tcPr/>
+          <w:p>
+            <w:pPr>
+              <w:pStyle w:val="Compact"/>
+              <w:jc w:val="left"/>
+            </w:pPr>
+            <w:r>
+              <w:t xml:space="preserve">10&lt;= t &lt;= 15</w:t>
+            </w:r>
+          </w:p>
+        </w:tc>
+      </w:tr>
+      <w:tr>
+        <w:tc>
+          <w:tcPr/>
+          <w:p>
+            <w:pPr>
+              <w:pStyle w:val="Compact"/>
+              <w:jc w:val="right"/>
+            </w:pPr>
+            <w:r>
+              <w:t xml:space="preserve">1.76e-02</w:t>
+            </w:r>
+          </w:p>
+        </w:tc>
+        <w:tc>
+          <w:tcPr/>
+          <w:p>
+            <w:pPr>
+              <w:pStyle w:val="Compact"/>
+              <w:jc w:val="left"/>
+            </w:pPr>
+            <w:r>
+              <w:t xml:space="preserve">entire dataset</w:t>
+            </w:r>
+          </w:p>
+        </w:tc>
+      </w:tr>
+    </w:tbl>
+    <w:p>
+      <w:pPr>
+        <w:pStyle w:val="BodyText"/>
       </w:pPr>
       <w:r>
         <w:t xml:space="preserve">As shown in figure 4, the straight line (in red) is fitted over the data between 10 and 15 hours, over which the line fits quite well. the Mean Standard Error (MSE) for the model is much smaller within the range of</w:t>
@@ -4661,7 +4706,7 @@
       </w:r>
     </w:p>
     <w:bookmarkEnd w:id="41"/>
-    <w:bookmarkStart w:id="48" w:name="nonlinear-function-from-data-set-a"/>
+    <w:bookmarkStart w:id="45" w:name="nonlinear-function-from-data-set-a"/>
     <w:p>
       <w:pPr>
         <w:pStyle w:val="Heading4"/>
@@ -5047,35 +5092,37 @@
         </m:oMath>
       </m:oMathPara>
     </w:p>
+    <w:bookmarkEnd w:id="45"/>
+    <w:bookmarkStart w:id="49" w:name="X28a072477e38cb93b57dd814588ab1532ec4537"/>
+    <w:p>
+      <w:pPr>
+        <w:pStyle w:val="Heading4"/>
+      </w:pPr>
+      <w:r>
+        <w:t xml:space="preserve">3. Nonlinear Function Derived for Data Set B</w:t>
+      </w:r>
+    </w:p>
     <w:p>
       <w:pPr>
         <w:pStyle w:val="FirstParagraph"/>
-      </w:pPr>
-      <w:r>
-        <w:t xml:space="preserve">#### 3. Nonlinear Function Derived for Data Set B</w:t>
-      </w:r>
-    </w:p>
-    <w:p>
-      <w:pPr>
-        <w:pStyle w:val="BodyText"/>
       </w:pPr>
       <w:r>
         <w:drawing>
           <wp:inline>
             <wp:extent cx="4620126" cy="3696101"/>
             <wp:effectExtent b="0" l="0" r="0" t="0"/>
-            <wp:docPr descr="" title="" id="46" name="Picture"/>
+            <wp:docPr descr="" title="" id="47" name="Picture"/>
             <a:graphic>
               <a:graphicData uri="http://schemas.openxmlformats.org/drawingml/2006/picture">
                 <pic:pic>
                   <pic:nvPicPr>
-                    <pic:cNvPr descr="bacterias_brain_files/figure-docx/b_q4-1.png" id="47" name="Picture"/>
+                    <pic:cNvPr descr="bacterias_brain_files/figure-docx/b_q4-1.png" id="48" name="Picture"/>
                     <pic:cNvPicPr>
                       <a:picLocks noChangeArrowheads="1" noChangeAspect="1"/>
                     </pic:cNvPicPr>
                   </pic:nvPicPr>
                   <pic:blipFill>
-                    <a:blip r:embed="rId45"/>
+                    <a:blip r:embed="rId46"/>
                     <a:stretch>
                       <a:fillRect/>
                     </a:stretch>
@@ -5101,139 +5148,9 @@
           </wp:inline>
         </w:drawing>
       </w:r>
-    </w:p>
-    <w:p>
-      <w:pPr>
-        <w:pStyle w:val="SourceCode"/>
-      </w:pPr>
-      <w:r>
-        <w:rPr>
-          <w:rStyle w:val="VerbatimChar"/>
-        </w:rPr>
-        <w:t xml:space="preserve">## </w:t>
-      </w:r>
-      <w:r>
-        <w:br/>
-      </w:r>
-      <w:r>
-        <w:rPr>
-          <w:rStyle w:val="VerbatimChar"/>
-        </w:rPr>
-        <w:t xml:space="preserve">## Formula: b_q4_df$concentration ~ growth_b4(t, beta, tau)</w:t>
-      </w:r>
-      <w:r>
-        <w:br/>
-      </w:r>
-      <w:r>
-        <w:rPr>
-          <w:rStyle w:val="VerbatimChar"/>
-        </w:rPr>
-        <w:t xml:space="preserve">## </w:t>
-      </w:r>
-      <w:r>
-        <w:br/>
-      </w:r>
-      <w:r>
-        <w:rPr>
-          <w:rStyle w:val="VerbatimChar"/>
-        </w:rPr>
-        <w:t xml:space="preserve">## Parameters:</w:t>
-      </w:r>
-      <w:r>
-        <w:br/>
-      </w:r>
-      <w:r>
-        <w:rPr>
-          <w:rStyle w:val="VerbatimChar"/>
-        </w:rPr>
-        <w:t xml:space="preserve">##      Estimate Std. Error t value Pr(&gt;|t|)    </w:t>
-      </w:r>
-      <w:r>
-        <w:br/>
-      </w:r>
-      <w:r>
-        <w:rPr>
-          <w:rStyle w:val="VerbatimChar"/>
-        </w:rPr>
-        <w:t xml:space="preserve">## beta  0.11755    0.02959   3.973  0.00139 ** </w:t>
-      </w:r>
-      <w:r>
-        <w:br/>
-      </w:r>
-      <w:r>
-        <w:rPr>
-          <w:rStyle w:val="VerbatimChar"/>
-        </w:rPr>
-        <w:t xml:space="preserve">## tau   5.34585    0.89590   5.967 3.44e-05 ***</w:t>
-      </w:r>
-      <w:r>
-        <w:br/>
-      </w:r>
-      <w:r>
-        <w:rPr>
-          <w:rStyle w:val="VerbatimChar"/>
-        </w:rPr>
-        <w:t xml:space="preserve">## ---</w:t>
-      </w:r>
-      <w:r>
-        <w:br/>
-      </w:r>
-      <w:r>
-        <w:rPr>
-          <w:rStyle w:val="VerbatimChar"/>
-        </w:rPr>
-        <w:t xml:space="preserve">## Signif. codes:  0 '***' 0.001 '**' 0.01 '*' 0.05 '.' 0.1 ' ' 1</w:t>
-      </w:r>
-      <w:r>
-        <w:br/>
-      </w:r>
-      <w:r>
-        <w:rPr>
-          <w:rStyle w:val="VerbatimChar"/>
-        </w:rPr>
-        <w:t xml:space="preserve">## </w:t>
-      </w:r>
-      <w:r>
-        <w:br/>
-      </w:r>
-      <w:r>
-        <w:rPr>
-          <w:rStyle w:val="VerbatimChar"/>
-        </w:rPr>
-        <w:t xml:space="preserve">## Residual standard error: 0.005333 on 14 degrees of freedom</w:t>
-      </w:r>
-      <w:r>
-        <w:br/>
-      </w:r>
-      <w:r>
-        <w:rPr>
-          <w:rStyle w:val="VerbatimChar"/>
-        </w:rPr>
-        <w:t xml:space="preserve">## </w:t>
-      </w:r>
-      <w:r>
-        <w:br/>
-      </w:r>
-      <w:r>
-        <w:rPr>
-          <w:rStyle w:val="VerbatimChar"/>
-        </w:rPr>
-        <w:t xml:space="preserve">## Number of iterations to convergence: 6 </w:t>
-      </w:r>
-      <w:r>
-        <w:br/>
-      </w:r>
-      <w:r>
-        <w:rPr>
-          <w:rStyle w:val="VerbatimChar"/>
-        </w:rPr>
-        <w:t xml:space="preserve">## Achieved convergence tolerance: 2.284e-06</w:t>
-      </w:r>
-    </w:p>
-    <w:p>
-      <w:pPr>
-        <w:pStyle w:val="FirstParagraph"/>
-      </w:pPr>
+      <w:r>
+        <w:t xml:space="preserve"> </w:t>
+      </w:r>
       <w:r>
         <w:t xml:space="preserve">As shown in figure 6, the two fitted functions both perform well with respect to the data they are fitted to (i.e. </w:t>
       </w:r>
@@ -6506,10 +6423,10 @@
         <w:t xml:space="preserve">.</w:t>
       </w:r>
     </w:p>
-    <w:bookmarkEnd w:id="48"/>
     <w:bookmarkEnd w:id="49"/>
     <w:bookmarkEnd w:id="50"/>
-    <w:bookmarkStart w:id="51" w:name="dicussion-conclusion"/>
+    <w:bookmarkEnd w:id="51"/>
+    <w:bookmarkStart w:id="52" w:name="dicussion-conclusion"/>
     <w:p>
       <w:pPr>
         <w:pStyle w:val="Heading2"/>
@@ -6518,8 +6435,8 @@
         <w:t xml:space="preserve">Dicussion &amp; Conclusion</w:t>
       </w:r>
     </w:p>
-    <w:bookmarkEnd w:id="51"/>
-    <w:bookmarkStart w:id="52" w:name="appendix"/>
+    <w:bookmarkEnd w:id="52"/>
+    <w:bookmarkStart w:id="53" w:name="appendix"/>
     <w:p>
       <w:pPr>
         <w:pStyle w:val="Heading2"/>
@@ -7612,7 +7529,7 @@
         </w:tc>
       </w:tr>
     </w:tbl>
-    <w:bookmarkEnd w:id="52"/>
+    <w:bookmarkEnd w:id="53"/>
     <w:sectPr>
       <w:pgSz w:h="15840" w:w="12240"/>
       <w:pgMar w:bottom="1440" w:footer="720" w:gutter="0" w:header="720" w:left="1440" w:right="1440" w:top="1440"/>

</xml_diff>

<commit_message>
completed assignment and generated output
</commit_message>
<xml_diff>
--- a/bacterias_brain.docx
+++ b/bacterias_brain.docx
@@ -7,6 +7,80 @@
         <w:pStyle w:val="Title"/>
       </w:pPr>
       <w:r>
+        <w:t xml:space="preserve">Bacteria’s</w:t>
+      </w:r>
+      <w:r>
+        <w:t xml:space="preserve"> </w:t>
+      </w:r>
+      <w:r>
+        <w:t xml:space="preserve">Brain</w:t>
+      </w:r>
+      <w:r>
+        <w:t xml:space="preserve"> </w:t>
+      </w:r>
+      <w:r>
+        <w:t xml:space="preserve">–</w:t>
+      </w:r>
+      <w:r>
+        <w:t xml:space="preserve"> </w:t>
+      </w:r>
+      <w:r>
+        <w:t xml:space="preserve">Enzymic</w:t>
+      </w:r>
+      <w:r>
+        <w:t xml:space="preserve"> </w:t>
+      </w:r>
+      <w:r>
+        <w:t xml:space="preserve">Induction</w:t>
+      </w:r>
+      <w:r>
+        <w:t xml:space="preserve"> </w:t>
+      </w:r>
+      <w:r>
+        <w:t xml:space="preserve">in</w:t>
+      </w:r>
+      <w:r>
+        <w:t xml:space="preserve"> </w:t>
+      </w:r>
+      <w:r>
+        <w:t xml:space="preserve">E.coli</w:t>
+      </w:r>
+      <w:r>
+        <w:t xml:space="preserve"> </w:t>
+      </w:r>
+      <w:r>
+        <w:t xml:space="preserve">as</w:t>
+      </w:r>
+      <w:r>
+        <w:t xml:space="preserve"> </w:t>
+      </w:r>
+      <w:r>
+        <w:t xml:space="preserve">Uniform</w:t>
+      </w:r>
+      <w:r>
+        <w:t xml:space="preserve"> </w:t>
+      </w:r>
+      <w:r>
+        <w:t xml:space="preserve">or</w:t>
+      </w:r>
+      <w:r>
+        <w:t xml:space="preserve"> </w:t>
+      </w:r>
+      <w:r>
+        <w:t xml:space="preserve">Gradual</w:t>
+      </w:r>
+      <w:r>
+        <w:t xml:space="preserve"> </w:t>
+      </w:r>
+      <w:r>
+        <w:t xml:space="preserve">Process</w:t>
+      </w:r>
+    </w:p>
+    <w:p>
+      <w:pPr>
+        <w:pStyle w:val="Subtitle"/>
+      </w:pPr>
+      <w:r>
         <w:t xml:space="preserve">Molecular</w:t>
       </w:r>
       <w:r>
@@ -48,38 +122,6 @@
     </w:p>
     <w:p>
       <w:pPr>
-        <w:pStyle w:val="Subtitle"/>
-      </w:pPr>
-      <w:r>
-        <w:t xml:space="preserve">Bacteria’s</w:t>
-      </w:r>
-      <w:r>
-        <w:t xml:space="preserve"> </w:t>
-      </w:r>
-      <w:r>
-        <w:t xml:space="preserve">Brain</w:t>
-      </w:r>
-      <w:r>
-        <w:t xml:space="preserve"> </w:t>
-      </w:r>
-      <w:r>
-        <w:t xml:space="preserve">–</w:t>
-      </w:r>
-      <w:r>
-        <w:t xml:space="preserve"> </w:t>
-      </w:r>
-      <w:r>
-        <w:t xml:space="preserve">Part</w:t>
-      </w:r>
-      <w:r>
-        <w:t xml:space="preserve"> </w:t>
-      </w:r>
-      <w:r>
-        <w:t xml:space="preserve">A</w:t>
-      </w:r>
-    </w:p>
-    <w:p>
-      <w:pPr>
         <w:pStyle w:val="Author"/>
       </w:pPr>
       <w:r>
@@ -103,6 +145,42 @@
       <w:r>
         <w:t xml:space="preserve">collaborators:</w:t>
       </w:r>
+      <w:r>
+        <w:t xml:space="preserve"> </w:t>
+      </w:r>
+      <w:r>
+        <w:t xml:space="preserve">Nato</w:t>
+      </w:r>
+      <w:r>
+        <w:t xml:space="preserve"> </w:t>
+      </w:r>
+      <w:r>
+        <w:t xml:space="preserve">Yeung,</w:t>
+      </w:r>
+      <w:r>
+        <w:t xml:space="preserve"> </w:t>
+      </w:r>
+      <w:r>
+        <w:t xml:space="preserve">JJ</w:t>
+      </w:r>
+      <w:r>
+        <w:t xml:space="preserve"> </w:t>
+      </w:r>
+      <w:r>
+        <w:t xml:space="preserve">Pino,</w:t>
+      </w:r>
+      <w:r>
+        <w:t xml:space="preserve"> </w:t>
+      </w:r>
+      <w:r>
+        <w:t xml:space="preserve">Rachel</w:t>
+      </w:r>
+      <w:r>
+        <w:t xml:space="preserve"> </w:t>
+      </w:r>
+      <w:r>
+        <w:t xml:space="preserve">Leech</w:t>
+      </w:r>
     </w:p>
     <w:p>
       <w:pPr>
@@ -126,7 +204,206 @@
         <w:pStyle w:val="FirstParagraph"/>
       </w:pPr>
       <w:r>
-        <w:t xml:space="preserve">distillation of report (1-paragraph abstract)</w:t>
+        <w:t xml:space="preserve">Enzymic induction is a phenomena that implies a level of genetic regulation that can describe the changing behavior of bacteria culture. Bacterium Escherichia coli is observed to adjust its enzymic production baed on the presence of different types of sugar in its environment and conditionally producing the enzyme</w:t>
+      </w:r>
+      <w:r>
+        <w:t xml:space="preserve"> </w:t>
+      </w:r>
+      <m:oMath>
+        <m:r>
+          <m:t>β</m:t>
+        </m:r>
+      </m:oMath>
+      <w:r>
+        <w:t xml:space="preserve">-galactosidase which allows it to digest lactose in the absence of glucose. The activation of this process of induction can be explained by either an</w:t>
+      </w:r>
+      <w:r>
+        <w:t xml:space="preserve"> </w:t>
+      </w:r>
+      <w:r>
+        <w:t xml:space="preserve">“</w:t>
+      </w:r>
+      <w:r>
+        <w:t xml:space="preserve">all-or-none</w:t>
+      </w:r>
+      <w:r>
+        <w:t xml:space="preserve">”</w:t>
+      </w:r>
+      <w:r>
+        <w:t xml:space="preserve"> </w:t>
+      </w:r>
+      <w:r>
+        <w:t xml:space="preserve">hypothesis where a culture of bacteria gradually becomes induced, but once induced, each bacterium produces</w:t>
+      </w:r>
+      <w:r>
+        <w:t xml:space="preserve"> </w:t>
+      </w:r>
+      <m:oMath>
+        <m:r>
+          <m:t>β</m:t>
+        </m:r>
+      </m:oMath>
+      <w:r>
+        <w:t xml:space="preserve">-gal at the maximum rate; or it could be explained by a</w:t>
+      </w:r>
+      <w:r>
+        <w:t xml:space="preserve"> </w:t>
+      </w:r>
+      <w:r>
+        <w:t xml:space="preserve">“</w:t>
+      </w:r>
+      <w:r>
+        <w:t xml:space="preserve">uniform induction</w:t>
+      </w:r>
+      <w:r>
+        <w:t xml:space="preserve">”</w:t>
+      </w:r>
+      <w:r>
+        <w:t xml:space="preserve"> </w:t>
+      </w:r>
+      <w:r>
+        <w:t xml:space="preserve">hypothesis where all of the bacteria becomes gradually induced, hence producing</w:t>
+      </w:r>
+      <w:r>
+        <w:t xml:space="preserve"> </w:t>
+      </w:r>
+      <m:oMath>
+        <m:r>
+          <m:t>β</m:t>
+        </m:r>
+      </m:oMath>
+      <w:r>
+        <w:t xml:space="preserve">-gal at a growing rate that is uniform between different bacterium. By altering the concentration of inducer introduced, we are able to observe the different rate at which the culture gradually reaches full induction. The difference in pattern between induction at high and low concentration gives support of the</w:t>
+      </w:r>
+      <w:r>
+        <w:t xml:space="preserve"> </w:t>
+      </w:r>
+      <w:r>
+        <w:t xml:space="preserve">“</w:t>
+      </w:r>
+      <w:r>
+        <w:t xml:space="preserve">all-or-none</w:t>
+      </w:r>
+      <w:r>
+        <w:t xml:space="preserve">”</w:t>
+      </w:r>
+      <w:r>
+        <w:t xml:space="preserve"> </w:t>
+      </w:r>
+      <w:r>
+        <w:t xml:space="preserve">hypothesis, but remains inconclusive as the present study cannot prove the simultaneous existence of induced and uninduced bacteria within a culture.</w:t>
+      </w:r>
+    </w:p>
+    <w:bookmarkEnd w:id="20"/>
+    <w:bookmarkStart w:id="21" w:name="introduction"/>
+    <w:p>
+      <w:pPr>
+        <w:pStyle w:val="Heading2"/>
+      </w:pPr>
+      <w:r>
+        <w:t xml:space="preserve">Introduction:</w:t>
+      </w:r>
+    </w:p>
+    <w:p>
+      <w:pPr>
+        <w:pStyle w:val="FirstParagraph"/>
+      </w:pPr>
+      <w:r>
+        <w:t xml:space="preserve">(Laboratory question 1c)</w:t>
+      </w:r>
+      <w:r>
+        <w:t xml:space="preserve"> </w:t>
+      </w:r>
+      <w:r>
+        <w:t xml:space="preserve">Previous research like that of Monod (1950) found support that each individual bacterium within a culture produces at a rate representative of the population. This is mostly observed in studies where inducers are introduced at higher concentrations. However, Novick and Weiner considered the role that transporter may play in the induction process, that at low inducer concentrations, the concentration of transporter (galactoside permease) will also be low within each cell until an induced cell begins to produce permease (Novick, 553-554). Hence some bacterium will necessarily start producing enzyme before others, which conflicts with the observation at high concentration. This conclusion seems to conflict with the previous studies, as to whether induction and enzyme production is always uniform within the population.</w:t>
+      </w:r>
+      <w:r>
+        <w:t xml:space="preserve"> </w:t>
+      </w:r>
+      <w:r>
+        <w:t xml:space="preserve">There are two opposing hypotheses:</w:t>
+      </w:r>
+      <w:r>
+        <w:t xml:space="preserve"> </w:t>
+      </w:r>
+      <w:r>
+        <w:t xml:space="preserve">* Hypothesis 1: Bacteria within a system always produce enzyme at an uniform but varying rate at the individual level. Hence as inducers are introduced, they would be uniformly induced and begin production at the same time, slowly increasing the rate of production as concentration of inducers increase.</w:t>
+      </w:r>
+      <w:r>
+        <w:t xml:space="preserve"> </w:t>
+      </w:r>
+      <w:r>
+        <w:t xml:space="preserve">* Hypothesis 2: Bacteria within a system, once induced, immediately start producing enzyme at a maximum level without change. Yet some bacteria within a system may be induced before others, hence the overall production of the system is dependent on the proportion of individual bacteria activated, which produces at either none or max rate.</w:t>
+      </w:r>
+      <w:r>
+        <w:t xml:space="preserve"> </w:t>
+      </w:r>
+      <w:r>
+        <w:t xml:space="preserve">Hence, through this experiment, Novick and Weiner seeks to differentiate the two possible hypotheses of induction.</w:t>
+      </w:r>
+    </w:p>
+    <w:bookmarkEnd w:id="21"/>
+    <w:bookmarkStart w:id="24" w:name="experiment"/>
+    <w:p>
+      <w:pPr>
+        <w:pStyle w:val="Heading2"/>
+      </w:pPr>
+      <w:r>
+        <w:t xml:space="preserve">Experiment</w:t>
+      </w:r>
+    </w:p>
+    <w:bookmarkStart w:id="22" w:name="method"/>
+    <w:p>
+      <w:pPr>
+        <w:pStyle w:val="Heading3"/>
+      </w:pPr>
+      <w:r>
+        <w:t xml:space="preserve">Method</w:t>
+      </w:r>
+    </w:p>
+    <w:p>
+      <w:pPr>
+        <w:pStyle w:val="FirstParagraph"/>
+      </w:pPr>
+      <w:r>
+        <w:t xml:space="preserve">The experiment utilizes thiomethyl-</w:t>
+      </w:r>
+      <m:oMath>
+        <m:r>
+          <m:t>β</m:t>
+        </m:r>
+      </m:oMath>
+      <w:r>
+        <w:t xml:space="preserve">-D-galactoside (TMG), which is a</w:t>
+      </w:r>
+      <w:r>
+        <w:t xml:space="preserve"> </w:t>
+      </w:r>
+      <w:r>
+        <w:t xml:space="preserve">“</w:t>
+      </w:r>
+      <w:r>
+        <w:t xml:space="preserve">gratuitous</w:t>
+      </w:r>
+      <w:r>
+        <w:t xml:space="preserve">”</w:t>
+      </w:r>
+      <w:r>
+        <w:t xml:space="preserve"> </w:t>
+      </w:r>
+      <w:r>
+        <w:t xml:space="preserve">inducer, to trigger the production of</w:t>
+      </w:r>
+      <w:r>
+        <w:t xml:space="preserve"> </w:t>
+      </w:r>
+      <m:oMath>
+        <m:r>
+          <m:t>β</m:t>
+        </m:r>
+      </m:oMath>
+      <w:r>
+        <w:t xml:space="preserve">-galactosidase. TMG has the advantage of being able to induce bacteria without being consumedas an energy source, as lactose would, which may impact the growth rate of the population (Novick, 553). In order to differentiate between the two hypothesized mechanisms of induction and production, the inducer TMG is introduced at different concentrations.</w:t>
       </w:r>
     </w:p>
     <w:p>
@@ -134,76 +411,23 @@
         <w:pStyle w:val="BodyText"/>
       </w:pPr>
       <w:r>
-        <w:t xml:space="preserve">Lab question 1c:</w:t>
-      </w:r>
-      <w:r>
-        <w:t xml:space="preserve"> </w:t>
-      </w:r>
-      <w:r>
-        <w:t xml:space="preserve">Previous studies:</w:t>
-      </w:r>
-      <w:r>
-        <w:t xml:space="preserve"> </w:t>
-      </w:r>
-      <w:r>
-        <w:t xml:space="preserve">Benzer (), Monod() supports that each individual bacterium produces at a rate representative of the entire population; only for high inducer concentrations.</w:t>
-      </w:r>
-      <w:r>
-        <w:t xml:space="preserve"> </w:t>
-      </w:r>
-      <w:r>
-        <w:t xml:space="preserve">For low inducer concentrations, the role of the transporter and preinduced bacteria is considered to show that the concentration of transporters will also be low. Hence some bacterium will necessarily start producing enzyme before others, which conflicts with the observation at high concentration. This conclusion seems to conflict with the previous studies of Benzer and Monod, as to whether enzyme production is always uniform within the population.</w:t>
-      </w:r>
-      <w:r>
-        <w:t xml:space="preserve"> </w:t>
-      </w:r>
-      <w:r>
-        <w:t xml:space="preserve">The two opposing hypotheses are:</w:t>
-      </w:r>
-      <w:r>
-        <w:t xml:space="preserve"> </w:t>
-      </w:r>
-      <w:r>
-        <w:t xml:space="preserve">* Hypothesis 1: Bacteria within a system always produce enzyme at an uniform but varying rate at the individual level. Hence as inducers are introduced, they would be uniformly induced and begin production at the same time, slowly increasing the rate of production as concentration of inducers increase.</w:t>
-      </w:r>
-      <w:r>
-        <w:t xml:space="preserve"> </w:t>
-      </w:r>
-      <w:r>
-        <w:t xml:space="preserve">* Hypothesis 2: Bacteria within a system, once induced, immediately start producing enzyme at a maximum level without change. Yet some bacteria within a system may be induced before others, hence the overall production of the system is dependent on the proportion of individual bacteria activated, which produces at either none or max rate.</w:t>
-      </w:r>
-      <w:r>
-        <w:t xml:space="preserve"> </w:t>
-      </w:r>
-      <w:r>
-        <w:t xml:space="preserve">Hence, through this experiment, Novick and</w:t>
-      </w:r>
-    </w:p>
-    <w:p>
-      <w:pPr>
-        <w:pStyle w:val="BodyText"/>
-      </w:pPr>
-      <w:r>
-        <w:t xml:space="preserve">Addition problems, 1: modern use</w:t>
-      </w:r>
-    </w:p>
-    <w:bookmarkEnd w:id="20"/>
-    <w:bookmarkStart w:id="23" w:name="experiment"/>
-    <w:p>
-      <w:pPr>
-        <w:pStyle w:val="Heading2"/>
-      </w:pPr>
-      <w:r>
-        <w:t xml:space="preserve">Experiment</w:t>
-      </w:r>
-    </w:p>
-    <w:bookmarkStart w:id="21" w:name="method"/>
+        <w:t xml:space="preserve">(Laboratory question 1a)</w:t>
+      </w:r>
+      <w:r>
+        <w:t xml:space="preserve"> </w:t>
+      </w:r>
+      <w:r>
+        <w:t xml:space="preserve">Between the two trials, the concentration of inducers is altered from high to low. According to Hypotheses 2, when inducers are introduced at a high concentration, all of the cells in the population would be rapidly induced and start producing enzyme at a steady rate, meanwhile this rate of induction is much more gradual if the inducer is introduced at a low volume. However, according to Hypothesis 1, the all cells would be induced rapidly after the introduction of the inducers regardless of its concentration. However, the rate of production for each cell slowly increases with time.</w:t>
+      </w:r>
+    </w:p>
+    <w:bookmarkEnd w:id="22"/>
+    <w:bookmarkStart w:id="23" w:name="setup"/>
     <w:p>
       <w:pPr>
         <w:pStyle w:val="Heading3"/>
       </w:pPr>
       <w:r>
-        <w:t xml:space="preserve">Method</w:t>
+        <w:t xml:space="preserve">Setup</w:t>
       </w:r>
     </w:p>
     <w:p>
@@ -211,173 +435,7 @@
         <w:pStyle w:val="FirstParagraph"/>
       </w:pPr>
       <w:r>
-        <w:t xml:space="preserve">The experiment utilizes thiomethyl-</w:t>
-      </w:r>
-      <m:oMath>
-        <m:r>
-          <m:t>β</m:t>
-        </m:r>
-      </m:oMath>
-      <w:r>
-        <w:t xml:space="preserve">-D-galactoside (TMG), which is a</w:t>
-      </w:r>
-      <w:r>
-        <w:t xml:space="preserve"> </w:t>
-      </w:r>
-      <w:r>
-        <w:t xml:space="preserve">“</w:t>
-      </w:r>
-      <w:r>
-        <w:t xml:space="preserve">gratuitous</w:t>
-      </w:r>
-      <w:r>
-        <w:t xml:space="preserve">”</w:t>
-      </w:r>
-      <w:r>
-        <w:t xml:space="preserve"> </w:t>
-      </w:r>
-      <w:r>
-        <w:t xml:space="preserve">inducer, to trigger the production of</w:t>
-      </w:r>
-      <w:r>
-        <w:t xml:space="preserve"> </w:t>
-      </w:r>
-      <m:oMath>
-        <m:r>
-          <m:t>β</m:t>
-        </m:r>
-      </m:oMath>
-      <w:r>
-        <w:t xml:space="preserve">-galactosidase. TMG has the advantage of being able to induce bacteria without being consumedas an energy source, as lactose would, which may impact the growth rate of the population.</w:t>
-      </w:r>
-      <w:r>
-        <w:t xml:space="preserve"> </w:t>
-      </w:r>
-      <w:r>
-        <w:t xml:space="preserve">In order to differentiate between the two hypothesized mechanisms of induction and production, the inducer TMG is introduced to each condition at different concentrations.</w:t>
-      </w:r>
-    </w:p>
-    <w:p>
-      <w:pPr>
-        <w:pStyle w:val="BodyText"/>
-      </w:pPr>
-      <w:r>
-        <w:t xml:space="preserve">ways of measuring, limits to the design, elegant parts (lab question 1a, b)</w:t>
-      </w:r>
-      <w:r>
-        <w:t xml:space="preserve"> </w:t>
-      </w:r>
-      <w:r>
-        <w:t xml:space="preserve">hypotheses</w:t>
-      </w:r>
-    </w:p>
-    <w:p>
-      <w:pPr>
-        <w:pStyle w:val="BodyText"/>
-      </w:pPr>
-      <w:r>
-        <w:t xml:space="preserve">Lab question 1a:</w:t>
-      </w:r>
-      <w:r>
-        <w:t xml:space="preserve"> </w:t>
-      </w:r>
-      <w:r>
-        <w:t xml:space="preserve">Between the two trials, the concentration of inducers is altered from high to low. According to Hypotheses 2, when inducers are introduced at a high concentration, all of the cells in the population would be rapidly induced and start producing enzyme at a steady rate, meanwhile this rate of induction is much more gradual if the inducer is introduced at a low volume. However, according to Hypothesis 1, the all cells would be induced rapidly after the introduction of the inducers regardless of its concentration. However, the rate of production for each cell slowly increases with time.</w:t>
-      </w:r>
-    </w:p>
-    <w:p>
-      <w:pPr>
-        <w:pStyle w:val="BodyText"/>
-      </w:pPr>
-      <w:r>
-        <w:t xml:space="preserve">Lab question 1b:</w:t>
-      </w:r>
-      <w:r>
-        <w:t xml:space="preserve"> </w:t>
-      </w:r>
-      <w:r>
-        <w:t xml:space="preserve">(&amp; Lab question 6)</w:t>
-      </w:r>
-      <w:r>
-        <w:t xml:space="preserve"> </w:t>
-      </w:r>
-      <w:r>
-        <w:t xml:space="preserve">The rate of b-gal activity is measured by the rate at which</w:t>
-      </w:r>
-      <w:r>
-        <w:t xml:space="preserve"> </w:t>
-      </w:r>
-      <m:oMath>
-        <m:r>
-          <m:t>o</m:t>
-        </m:r>
-      </m:oMath>
-      <w:r>
-        <w:t xml:space="preserve">-nitrophenyl-</w:t>
-      </w:r>
-      <m:oMath>
-        <m:r>
-          <m:t>β</m:t>
-        </m:r>
-      </m:oMath>
-      <w:r>
-        <w:t xml:space="preserve">-D-galactoside (ONPG) is hydrolyzed (Novick, 555). This procedure used by Novick and Weiner is based upon the work of Joshua Lederberg in 1950. Lederberg demonstrated the merit of using spectralphotometry to obtain values for optical density for enzyme assays. ONPG is a chromogenic substrate, and can be hydrolyzed by bacteria once the bacteria starts producing</w:t>
-      </w:r>
-      <w:r>
-        <w:t xml:space="preserve"> </w:t>
-      </w:r>
-      <m:oMath>
-        <m:r>
-          <m:t>β</m:t>
-        </m:r>
-      </m:oMath>
-      <w:r>
-        <w:t xml:space="preserve">-galactosidase. Once hydrolyzed, ONPG separates into free</w:t>
-      </w:r>
-      <w:r>
-        <w:t xml:space="preserve"> </w:t>
-      </w:r>
-      <m:oMath>
-        <m:r>
-          <m:t>o</m:t>
-        </m:r>
-      </m:oMath>
-      <w:r>
-        <w:t xml:space="preserve">-nitrophenol (ONP) which is a weak acid and displays a yellow color in alkaline solution, with an absorption peak at 420m</w:t>
-      </w:r>
-      <m:oMath>
-        <m:r>
-          <m:t>μ</m:t>
-        </m:r>
-      </m:oMath>
-      <w:r>
-        <w:t xml:space="preserve">. The use of ONPG in tracking the activity of enzyme production can be traced back to Seidman and Link (1950) who first found its suitability, as ONP is the only compound that yield a color in the specific range, or rather in the entire visible spectrum within the experiment. Lederberg also found that ONP’s spectral frequency requires very low dilution to be accurately measured, hence enabling measurement with very low density of cells or very slow growth rate, which will be helpful in this experiment.</w:t>
-      </w:r>
-      <w:r>
-        <w:t xml:space="preserve"> </w:t>
-      </w:r>
-      <w:r>
-        <w:t xml:space="preserve">ONP also allows the spectroscopy of the bacteria sample to directly reflect the fraction of maximum enzyme activity within the system. As for each specific condition and specific optical density of bacteria, there is a specific rate of ONP hydrolysis that corresponds to maximum enzyme production.</w:t>
-      </w:r>
-      <w:r>
-        <w:t xml:space="preserve"> </w:t>
-      </w:r>
-      <w:r>
-        <w:t xml:space="preserve">In this experiment specifically, Novick and Weiner determined that at their condition, with a bacteria sample of optical density of 0.120, maximum bacteria activity would correspond to 225 m</w:t>
-      </w:r>
-      <m:oMath>
-        <m:r>
-          <m:t>μ</m:t>
-        </m:r>
-      </m:oMath>
-      <w:r>
-        <w:t xml:space="preserve">moles of ONPG hydrolyzed per</w:t>
-      </w:r>
-      <w:r>
-        <w:t xml:space="preserve"> </w:t>
-      </w:r>
-      <w:r>
-        <w:t xml:space="preserve">milliliter per minute at 28</w:t>
+        <w:t xml:space="preserve">Bacteria samples were grown in chemostats using the B strain of E.coli in a neutral medium at 37</w:t>
       </w:r>
       <m:oMath>
         <m:sSup>
@@ -397,22 +455,153 @@
         </m:sSup>
       </m:oMath>
       <w:r>
+        <w:t xml:space="preserve">C with ammonia as the limiting growth factor. The population is also diluted to give an optical density 0.120 at 350 m</w:t>
+      </w:r>
+      <m:oMath>
+        <m:r>
+          <m:t>μ</m:t>
+        </m:r>
+      </m:oMath>
+      <w:r>
+        <w:t xml:space="preserve">.</w:t>
+      </w:r>
+      <w:r>
+        <w:t xml:space="preserve"> </w:t>
+      </w:r>
+      <w:r>
+        <w:t xml:space="preserve">The chemostats are constantly diluted by a flow of nutrient fluid into the system, which also carries bacteria out of the system at the same rate as population growth so that the population is stable.</w:t>
+      </w:r>
+      <w:r>
+        <w:t xml:space="preserve"> </w:t>
+      </w:r>
+      <w:r>
+        <w:t xml:space="preserve">At time zero, TMG is introduced to the system to the growth tube of the chemostat which keeps the concentration of inducers stable. At different times after the initial introduction of inducers, samples of bacteria are assayed to measure</w:t>
+      </w:r>
+      <w:r>
+        <w:t xml:space="preserve"> </w:t>
+      </w:r>
+      <m:oMath>
+        <m:r>
+          <m:t>β</m:t>
+        </m:r>
+      </m:oMath>
+      <w:r>
+        <w:t xml:space="preserve">-gal activity.</w:t>
+      </w:r>
+      <w:r>
+        <w:t xml:space="preserve"> </w:t>
+      </w:r>
+      <w:r>
+        <w:t xml:space="preserve">(Lab question 6)</w:t>
+      </w:r>
+      <w:r>
+        <w:t xml:space="preserve"> </w:t>
+      </w:r>
+      <w:r>
+        <w:t xml:space="preserve">The rate of b-gal activity is measured by the rate at which</w:t>
+      </w:r>
+      <w:r>
+        <w:t xml:space="preserve"> </w:t>
+      </w:r>
+      <m:oMath>
+        <m:r>
+          <m:t>o</m:t>
+        </m:r>
+      </m:oMath>
+      <w:r>
+        <w:t xml:space="preserve">-nitrophenyl-</w:t>
+      </w:r>
+      <m:oMath>
+        <m:r>
+          <m:t>β</m:t>
+        </m:r>
+      </m:oMath>
+      <w:r>
+        <w:t xml:space="preserve">-D-galactoside (ONPG) is hydrolyzed (Novick, 555). This procedure used by Novick and Weiner is based upon the work of Joshua Lederberg in 1950. Lederberg demonstrated the merit of using spectralphotometry to obtain values for optical density for enzyme assays. ONPG is a chromogenic substrate, and can be hydrolyzed by bacteria once the bacteria starts producing</w:t>
+      </w:r>
+      <w:r>
+        <w:t xml:space="preserve"> </w:t>
+      </w:r>
+      <m:oMath>
+        <m:r>
+          <m:t>β</m:t>
+        </m:r>
+      </m:oMath>
+      <w:r>
+        <w:t xml:space="preserve">-galactosidase. Once hydrolyzed, ONPG separates into free</w:t>
+      </w:r>
+      <w:r>
+        <w:t xml:space="preserve"> </w:t>
+      </w:r>
+      <m:oMath>
+        <m:r>
+          <m:t>o</m:t>
+        </m:r>
+      </m:oMath>
+      <w:r>
+        <w:t xml:space="preserve">-nitrophenol (ONP) which is a weak acid and displays a yellow color in alkaline solution, with an absorption peak at 420m</w:t>
+      </w:r>
+      <m:oMath>
+        <m:r>
+          <m:t>μ</m:t>
+        </m:r>
+      </m:oMath>
+      <w:r>
+        <w:t xml:space="preserve"> </w:t>
+      </w:r>
+      <w:r>
+        <w:t xml:space="preserve">(Lederberg, 382). The use of ONPG in tracking the activity of enzyme production can be traced back to Seidman and Link (1950) who first found its suitability, as ONP is the only compound that yield a color in the specific range, or rather in the entire visible spectrum within the experiment. Lederberg also found that ONP’s spectral frequency requires very low dilution to be accurately measured, hence enabling measurement with very low density of cells or very slow growth rate, which will be helpful in this experiment.</w:t>
+      </w:r>
+      <w:r>
+        <w:t xml:space="preserve"> </w:t>
+      </w:r>
+      <w:r>
+        <w:t xml:space="preserve">ONP also allows the spectroscopy of the bacteria sample to directly reflect the fraction of maximum enzyme activity within the system (Lederberg, 382). As for each specific condition and specific optical density of bacteria, there is a specific rate of ONP hydrolysis that corresponds to maximum enzyme production.</w:t>
+      </w:r>
+      <w:r>
+        <w:t xml:space="preserve"> </w:t>
+      </w:r>
+      <w:r>
+        <w:t xml:space="preserve">In this experiment specifically, Novick and Weiner determined that at their condition, with a bacteria sample of optical density of 0.120, maximum bacteria activity would correspond to 225 m</w:t>
+      </w:r>
+      <m:oMath>
+        <m:r>
+          <m:t>μ</m:t>
+        </m:r>
+      </m:oMath>
+      <w:r>
+        <w:t xml:space="preserve">moles of ONPG hydrolyzed per</w:t>
+      </w:r>
+      <w:r>
+        <w:t xml:space="preserve"> </w:t>
+      </w:r>
+      <w:r>
+        <w:t xml:space="preserve">milliliter per minute at 28</w:t>
+      </w:r>
+      <m:oMath>
+        <m:sSup>
+          <m:e>
+            <m:r>
+              <m:t>​</m:t>
+            </m:r>
+          </m:e>
+          <m:sup>
+            <m:r>
+              <m:rPr>
+                <m:sty m:val="p"/>
+              </m:rPr>
+              <m:t>∘</m:t>
+            </m:r>
+          </m:sup>
+        </m:sSup>
+      </m:oMath>
+      <w:r>
         <w:t xml:space="preserve">C, at pH 7 in M/10 sodium phosphate buffer.</w:t>
       </w:r>
     </w:p>
-    <w:bookmarkEnd w:id="21"/>
-    <w:bookmarkStart w:id="22" w:name="setup"/>
-    <w:p>
-      <w:pPr>
-        <w:pStyle w:val="Heading3"/>
-      </w:pPr>
-      <w:r>
-        <w:t xml:space="preserve">Setup</w:t>
-      </w:r>
-    </w:p>
-    <w:bookmarkEnd w:id="22"/>
     <w:bookmarkEnd w:id="23"/>
-    <w:bookmarkStart w:id="28" w:name="results"/>
+    <w:bookmarkEnd w:id="24"/>
+    <w:bookmarkStart w:id="29" w:name="results"/>
     <w:p>
       <w:pPr>
         <w:pStyle w:val="Heading2"/>
@@ -429,7 +618,7 @@
         <w:t xml:space="preserve">The complete resulting data can be seen in tables 1 and 2 in the appendix, and as shown in table 1a and 1b:</w:t>
       </w:r>
     </w:p>
-    <w:bookmarkStart w:id="27" w:name="visualization-of-data-set-a-and-b"/>
+    <w:bookmarkStart w:id="28" w:name="visualization-of-data-set-a-and-b"/>
     <w:p>
       <w:pPr>
         <w:pStyle w:val="Heading3"/>
@@ -447,18 +636,18 @@
           <wp:inline>
             <wp:extent cx="4620126" cy="3696101"/>
             <wp:effectExtent b="0" l="0" r="0" t="0"/>
-            <wp:docPr descr="" title="" id="25" name="Picture"/>
+            <wp:docPr descr="" title="" id="26" name="Picture"/>
             <a:graphic>
               <a:graphicData uri="http://schemas.openxmlformats.org/drawingml/2006/picture">
                 <pic:pic>
                   <pic:nvPicPr>
-                    <pic:cNvPr descr="bacterias_brain_files/figure-docx/a_Q1-1.png" id="26" name="Picture"/>
+                    <pic:cNvPr descr="bacterias_brain_files/figure-docx/a_Q1-1.png" id="27" name="Picture"/>
                     <pic:cNvPicPr>
                       <a:picLocks noChangeArrowheads="1" noChangeAspect="1"/>
                     </pic:cNvPicPr>
                   </pic:nvPicPr>
                   <pic:blipFill>
-                    <a:blip r:embed="rId24"/>
+                    <a:blip r:embed="rId25"/>
                     <a:stretch>
                       <a:fillRect/>
                     </a:stretch>
@@ -485,9 +674,9 @@
         </w:drawing>
       </w:r>
     </w:p>
-    <w:bookmarkEnd w:id="27"/>
     <w:bookmarkEnd w:id="28"/>
-    <w:bookmarkStart w:id="51" w:name="analysis"/>
+    <w:bookmarkEnd w:id="29"/>
+    <w:bookmarkStart w:id="52" w:name="analysis"/>
     <w:p>
       <w:pPr>
         <w:pStyle w:val="Heading2"/>
@@ -496,7 +685,7 @@
         <w:t xml:space="preserve">Analysis:</w:t>
       </w:r>
     </w:p>
-    <w:bookmarkStart w:id="29" w:name="X04345e7fbfdfc015ee975e2417adad9b16c4965"/>
+    <w:bookmarkStart w:id="30" w:name="X04345e7fbfdfc015ee975e2417adad9b16c4965"/>
     <w:p>
       <w:pPr>
         <w:pStyle w:val="Heading3"/>
@@ -2083,8 +2272,8 @@
         <w:t xml:space="preserve">-gal. As more enzyme accumulates in the system, it becomes more and more likely to be washed away by constant flow out of the system, hence would accumulate slower and slower, eventually reaching equilibrium.</w:t>
       </w:r>
     </w:p>
-    <w:bookmarkEnd w:id="29"/>
-    <w:bookmarkStart w:id="36" w:name="fitting-function-on-data-set-a"/>
+    <w:bookmarkEnd w:id="30"/>
+    <w:bookmarkStart w:id="37" w:name="fitting-function-on-data-set-a"/>
     <w:p>
       <w:pPr>
         <w:pStyle w:val="Heading3"/>
@@ -2355,18 +2544,18 @@
           <wp:inline>
             <wp:extent cx="4620126" cy="3696101"/>
             <wp:effectExtent b="0" l="0" r="0" t="0"/>
-            <wp:docPr descr="" title="" id="31" name="Picture"/>
+            <wp:docPr descr="" title="" id="32" name="Picture"/>
             <a:graphic>
               <a:graphicData uri="http://schemas.openxmlformats.org/drawingml/2006/picture">
                 <pic:pic>
                   <pic:nvPicPr>
-                    <pic:cNvPr descr="bacterias_brain_files/figure-docx/a_q2-1.png" id="32" name="Picture"/>
+                    <pic:cNvPr descr="bacterias_brain_files/figure-docx/a_q2-1.png" id="33" name="Picture"/>
                     <pic:cNvPicPr>
                       <a:picLocks noChangeArrowheads="1" noChangeAspect="1"/>
                     </pic:cNvPicPr>
                   </pic:nvPicPr>
                   <pic:blipFill>
-                    <a:blip r:embed="rId30"/>
+                    <a:blip r:embed="rId31"/>
                     <a:stretch>
                       <a:fillRect/>
                     </a:stretch>
@@ -2732,18 +2921,18 @@
           <wp:inline>
             <wp:extent cx="4620126" cy="3696101"/>
             <wp:effectExtent b="0" l="0" r="0" t="0"/>
-            <wp:docPr descr="" title="" id="34" name="Picture"/>
+            <wp:docPr descr="" title="" id="35" name="Picture"/>
             <a:graphic>
               <a:graphicData uri="http://schemas.openxmlformats.org/drawingml/2006/picture">
                 <pic:pic>
                   <pic:nvPicPr>
-                    <pic:cNvPr descr="bacterias_brain_files/figure-docx/a_q3-1.png" id="35" name="Picture"/>
+                    <pic:cNvPr descr="bacterias_brain_files/figure-docx/a_q3-1.png" id="36" name="Picture"/>
                     <pic:cNvPicPr>
                       <a:picLocks noChangeArrowheads="1" noChangeAspect="1"/>
                     </pic:cNvPicPr>
                   </pic:nvPicPr>
                   <pic:blipFill>
-                    <a:blip r:embed="rId33"/>
+                    <a:blip r:embed="rId34"/>
                     <a:stretch>
                       <a:fillRect/>
                     </a:stretch>
@@ -3059,8 +3248,8 @@
         <w:t xml:space="preserve">^{-4}. The two measures of error are both quite small, hence we conclude that the model is a good fit for the data. (lab question 3)</w:t>
       </w:r>
     </w:p>
-    <w:bookmarkEnd w:id="36"/>
-    <w:bookmarkStart w:id="37" w:name="Xd426c6a4f74be58749c51545bf9f7dc4981f6b8"/>
+    <w:bookmarkEnd w:id="37"/>
+    <w:bookmarkStart w:id="38" w:name="Xd426c6a4f74be58749c51545bf9f7dc4981f6b8"/>
     <w:p>
       <w:pPr>
         <w:pStyle w:val="Heading3"/>
@@ -3082,7 +3271,7 @@
         <w:pStyle w:val="BodyText"/>
       </w:pPr>
       <w:r>
-        <w:t xml:space="preserve">For data set B, when the inducers are introduced at low concentration, only a fraction of bacteria is activated, with this fraction slowly growing. Hence we assume that</w:t>
+        <w:t xml:space="preserve">For data set B, when the inducers are introduced at low concentration, only a fraction of bacteria is induced, with this fraction slowly growing. Hence we assume that</w:t>
       </w:r>
       <w:r>
         <w:t xml:space="preserve"> </w:t>
@@ -3176,7 +3365,7 @@
         <w:t xml:space="preserve"> </w:t>
       </w:r>
       <w:r>
-        <w:t xml:space="preserve">being the rate at which activation</w:t>
+        <w:t xml:space="preserve">being the proportion of cells induced, which can be a measure of the rate at which induction</w:t>
       </w:r>
       <w:r>
         <w:t xml:space="preserve"> </w:t>
@@ -4707,8 +4896,8 @@
         <w:t xml:space="preserve">.</w:t>
       </w:r>
     </w:p>
-    <w:bookmarkEnd w:id="37"/>
-    <w:bookmarkStart w:id="50" w:name="fitting-function-on-data-set-b"/>
+    <w:bookmarkEnd w:id="38"/>
+    <w:bookmarkStart w:id="51" w:name="fitting-function-on-data-set-b"/>
     <w:p>
       <w:pPr>
         <w:pStyle w:val="Heading3"/>
@@ -4717,7 +4906,7 @@
         <w:t xml:space="preserve">Fitting function on Data set B</w:t>
       </w:r>
     </w:p>
-    <w:bookmarkStart w:id="41" w:name="linear-function"/>
+    <w:bookmarkStart w:id="42" w:name="linear-function"/>
     <w:p>
       <w:pPr>
         <w:pStyle w:val="Heading4"/>
@@ -4769,18 +4958,18 @@
           <wp:inline>
             <wp:extent cx="4620126" cy="3696101"/>
             <wp:effectExtent b="0" l="0" r="0" t="0"/>
-            <wp:docPr descr="" title="" id="39" name="Picture"/>
+            <wp:docPr descr="" title="" id="40" name="Picture"/>
             <a:graphic>
               <a:graphicData uri="http://schemas.openxmlformats.org/drawingml/2006/picture">
                 <pic:pic>
                   <pic:nvPicPr>
-                    <pic:cNvPr descr="bacterias_brain_files/figure-docx/b_q2-1.png" id="40" name="Picture"/>
+                    <pic:cNvPr descr="bacterias_brain_files/figure-docx/b_q2-1.png" id="41" name="Picture"/>
                     <pic:cNvPicPr>
                       <a:picLocks noChangeArrowheads="1" noChangeAspect="1"/>
                     </pic:cNvPicPr>
                   </pic:nvPicPr>
                   <pic:blipFill>
-                    <a:blip r:embed="rId38"/>
+                    <a:blip r:embed="rId39"/>
                     <a:stretch>
                       <a:fillRect/>
                     </a:stretch>
@@ -5030,23 +5219,46 @@
         <w:pStyle w:val="BodyText"/>
       </w:pPr>
       <w:r>
-        <w:t xml:space="preserve">As shown in figure 4, the straight line (in red) is fitted over the data between 10 and 15 hours, over which the line fits quite well. the Mean Standard Error (MSE) for the model is much smaller within the range of $ 10</w:t>
-      </w:r>
-      <w:r>
-        <w:t xml:space="preserve">t</w:t>
-      </w:r>
-      <w:r>
-        <w:t xml:space="preserve"> </w:t>
-      </w:r>
-      <w:r>
-        <w:t xml:space="preserve">$ with a MSE of 2.72</w:t>
+        <w:t xml:space="preserve">As shown in figure 4, the straight line (in red) is fitted over the data between 10 and 15 hours, over which the line fits quite well. the Mean Standard Error (MSE) for the model is much smaller within the range of</w:t>
+      </w:r>
+      <w:r>
+        <w:t xml:space="preserve"> </w:t>
+      </w:r>
+      <m:oMath>
+        <m:r>
+          <m:t>10</m:t>
+        </m:r>
+        <m:r>
+          <m:rPr>
+            <m:sty m:val="p"/>
+          </m:rPr>
+          <m:t>≤</m:t>
+        </m:r>
+        <m:r>
+          <m:t>t</m:t>
+        </m:r>
+        <m:r>
+          <m:rPr>
+            <m:sty m:val="p"/>
+          </m:rPr>
+          <m:t>≤</m:t>
+        </m:r>
+        <m:r>
+          <m:t>15</m:t>
+        </m:r>
+      </m:oMath>
+      <w:r>
+        <w:t xml:space="preserve"> </w:t>
+      </w:r>
+      <w:r>
+        <w:t xml:space="preserve">with a MSE of 2.72</w:t>
       </w:r>
       <w:r>
         <w:t xml:space="preserve">^{-5}, but not well over the entire data set with a MSE of 0.0176. Near the low end of t,</w:t>
       </w:r>
     </w:p>
-    <w:bookmarkEnd w:id="41"/>
-    <w:bookmarkStart w:id="45" w:name="nonlinear-function-from-data-set-a"/>
+    <w:bookmarkEnd w:id="42"/>
+    <w:bookmarkStart w:id="46" w:name="nonlinear-function-from-data-set-a"/>
     <w:p>
       <w:pPr>
         <w:pStyle w:val="Heading4"/>
@@ -5064,18 +5276,18 @@
           <wp:inline>
             <wp:extent cx="4620126" cy="3696101"/>
             <wp:effectExtent b="0" l="0" r="0" t="0"/>
-            <wp:docPr descr="" title="" id="43" name="Picture"/>
+            <wp:docPr descr="" title="" id="44" name="Picture"/>
             <a:graphic>
               <a:graphicData uri="http://schemas.openxmlformats.org/drawingml/2006/picture">
                 <pic:pic>
                   <pic:nvPicPr>
-                    <pic:cNvPr descr="bacterias_brain_files/figure-docx/b_q3-1.png" id="44" name="Picture"/>
+                    <pic:cNvPr descr="bacterias_brain_files/figure-docx/b_q3-1.png" id="45" name="Picture"/>
                     <pic:cNvPicPr>
                       <a:picLocks noChangeArrowheads="1" noChangeAspect="1"/>
                     </pic:cNvPicPr>
                   </pic:nvPicPr>
                   <pic:blipFill>
-                    <a:blip r:embed="rId42"/>
+                    <a:blip r:embed="rId43"/>
                     <a:stretch>
                       <a:fillRect/>
                     </a:stretch>
@@ -5330,6 +5542,12 @@
         <w:t xml:space="preserve"> </w:t>
       </w:r>
       <w:r>
+        <w:t xml:space="preserve">(laboratory question 2)</w:t>
+      </w:r>
+      <w:r>
+        <w:t xml:space="preserve"> </w:t>
+      </w:r>
+      <w:r>
         <w:t xml:space="preserve">Hence we need to use the different function derived earlier to fit data set B.</w:t>
       </w:r>
     </w:p>
@@ -5446,8 +5664,8 @@
         </m:oMath>
       </m:oMathPara>
     </w:p>
-    <w:bookmarkEnd w:id="45"/>
-    <w:bookmarkStart w:id="49" w:name="X28a072477e38cb93b57dd814588ab1532ec4537"/>
+    <w:bookmarkEnd w:id="46"/>
+    <w:bookmarkStart w:id="50" w:name="X28a072477e38cb93b57dd814588ab1532ec4537"/>
     <w:p>
       <w:pPr>
         <w:pStyle w:val="Heading4"/>
@@ -5465,18 +5683,18 @@
           <wp:inline>
             <wp:extent cx="4620126" cy="3696101"/>
             <wp:effectExtent b="0" l="0" r="0" t="0"/>
-            <wp:docPr descr="" title="" id="47" name="Picture"/>
+            <wp:docPr descr="" title="" id="48" name="Picture"/>
             <a:graphic>
               <a:graphicData uri="http://schemas.openxmlformats.org/drawingml/2006/picture">
                 <pic:pic>
                   <pic:nvPicPr>
-                    <pic:cNvPr descr="bacterias_brain_files/figure-docx/b_q4-1.png" id="48" name="Picture"/>
+                    <pic:cNvPr descr="bacterias_brain_files/figure-docx/b_q4-1.png" id="49" name="Picture"/>
                     <pic:cNvPicPr>
                       <a:picLocks noChangeArrowheads="1" noChangeAspect="1"/>
                     </pic:cNvPicPr>
                   </pic:nvPicPr>
                   <pic:blipFill>
-                    <a:blip r:embed="rId46"/>
+                    <a:blip r:embed="rId47"/>
                     <a:stretch>
                       <a:fillRect/>
                     </a:stretch>
@@ -5588,19 +5806,116 @@
         </m:r>
       </m:oMath>
       <w:r>
-        <w:t xml:space="preserve">. This behavior is accounted for mathematically, as we consider the nonlinear function $ z(t) = B(-1 +</w:t>
-      </w:r>
-      <w:r>
-        <w:t xml:space="preserve"> </w:t>
-      </w:r>
-      <w:r>
-        <w:t xml:space="preserve"> </w:t>
-      </w:r>
-      <w:r>
-        <w:t xml:space="preserve">+ e^{-</w:t>
-      </w:r>
-      <w:r>
-        <w:t xml:space="preserve">})$.</w:t>
+        <w:t xml:space="preserve">. This behavior is accounted for mathematically, as we consider the nonlinear function</w:t>
+      </w:r>
+      <w:r>
+        <w:t xml:space="preserve"> </w:t>
+      </w:r>
+      <m:oMath>
+        <m:r>
+          <m:t>z</m:t>
+        </m:r>
+        <m:d>
+          <m:dPr>
+            <m:begChr m:val="("/>
+            <m:endChr m:val=")"/>
+            <m:sepChr m:val=""/>
+            <m:grow/>
+          </m:dPr>
+          <m:e>
+            <m:r>
+              <m:t>t</m:t>
+            </m:r>
+          </m:e>
+        </m:d>
+        <m:r>
+          <m:rPr>
+            <m:sty m:val="p"/>
+          </m:rPr>
+          <m:t>=</m:t>
+        </m:r>
+        <m:r>
+          <m:t>B</m:t>
+        </m:r>
+        <m:d>
+          <m:dPr>
+            <m:begChr m:val="("/>
+            <m:endChr m:val=")"/>
+            <m:sepChr m:val=""/>
+            <m:grow/>
+          </m:dPr>
+          <m:e>
+            <m:r>
+              <m:rPr>
+                <m:sty m:val="p"/>
+              </m:rPr>
+              <m:t>−</m:t>
+            </m:r>
+            <m:r>
+              <m:t>1</m:t>
+            </m:r>
+            <m:r>
+              <m:rPr>
+                <m:sty m:val="p"/>
+              </m:rPr>
+              <m:t>+</m:t>
+            </m:r>
+            <m:f>
+              <m:fPr>
+                <m:type m:val="bar"/>
+              </m:fPr>
+              <m:num>
+                <m:r>
+                  <m:t>t</m:t>
+                </m:r>
+              </m:num>
+              <m:den>
+                <m:r>
+                  <m:t>τ</m:t>
+                </m:r>
+              </m:den>
+            </m:f>
+            <m:r>
+              <m:rPr>
+                <m:sty m:val="p"/>
+              </m:rPr>
+              <m:t>+</m:t>
+            </m:r>
+            <m:sSup>
+              <m:e>
+                <m:r>
+                  <m:t>e</m:t>
+                </m:r>
+              </m:e>
+              <m:sup>
+                <m:r>
+                  <m:rPr>
+                    <m:sty m:val="p"/>
+                  </m:rPr>
+                  <m:t>−</m:t>
+                </m:r>
+                <m:f>
+                  <m:fPr>
+                    <m:type m:val="bar"/>
+                  </m:fPr>
+                  <m:num>
+                    <m:r>
+                      <m:t>t</m:t>
+                    </m:r>
+                  </m:num>
+                  <m:den>
+                    <m:r>
+                      <m:t>τ</m:t>
+                    </m:r>
+                  </m:den>
+                </m:f>
+              </m:sup>
+            </m:sSup>
+          </m:e>
+        </m:d>
+      </m:oMath>
+      <w:r>
+        <w:t xml:space="preserve">.</w:t>
       </w:r>
       <w:r>
         <w:t xml:space="preserve"> </w:t>
@@ -6779,10 +7094,24 @@
         <w:t xml:space="preserve">.</w:t>
       </w:r>
     </w:p>
-    <w:bookmarkEnd w:id="49"/>
+    <w:p>
+      <w:pPr>
+        <w:pStyle w:val="BodyText"/>
+      </w:pPr>
+      <w:r>
+        <w:t xml:space="preserve">(laboratory question 2, cont.)</w:t>
+      </w:r>
+      <w:r>
+        <w:t xml:space="preserve"> </w:t>
+      </w:r>
+      <w:r>
+        <w:t xml:space="preserve">This interpretation also shows that this function would not be able to fit data set A, since it becomes linear at large t without describing an exponential decay pattern seen in data set A. Meanwhile, at small t, data set A describes a linear growth instead of the parabolic growth seen here.</w:t>
+      </w:r>
+    </w:p>
     <w:bookmarkEnd w:id="50"/>
     <w:bookmarkEnd w:id="51"/>
-    <w:bookmarkStart w:id="54" w:name="dicussion"/>
+    <w:bookmarkEnd w:id="52"/>
+    <w:bookmarkStart w:id="58" w:name="dicussion"/>
     <w:p>
       <w:pPr>
         <w:pStyle w:val="Heading2"/>
@@ -6791,7 +7120,7 @@
         <w:t xml:space="preserve">Dicussion</w:t>
       </w:r>
     </w:p>
-    <w:bookmarkStart w:id="52" w:name="conclusion"/>
+    <w:bookmarkStart w:id="56" w:name="conclusion"/>
     <w:p>
       <w:pPr>
         <w:pStyle w:val="Heading3"/>
@@ -6807,9 +7136,244 @@
       <w:r>
         <w:t xml:space="preserve">(laboratory questions 4 &amp; 5)</w:t>
       </w:r>
-    </w:p>
-    <w:bookmarkEnd w:id="52"/>
-    <w:bookmarkStart w:id="53" w:name="additional-questions"/>
+      <w:r>
+        <w:t xml:space="preserve"> </w:t>
+      </w:r>
+      <w:r>
+        <w:t xml:space="preserve">The present results show a clear difference in the growth patterns of</w:t>
+      </w:r>
+      <w:r>
+        <w:t xml:space="preserve"> </w:t>
+      </w:r>
+      <m:oMath>
+        <m:r>
+          <m:t>β</m:t>
+        </m:r>
+      </m:oMath>
+      <w:r>
+        <w:t xml:space="preserve">-galactosidase between conditions of high and low inducer concentrations. The difference in patterns suggest that the rate of production change is nonlinear and non-uniform. The lower concentration shows a nonlinear, quadratic accumulation that is not present in higher concentration condition. This observation is consistent with the</w:t>
+      </w:r>
+      <w:r>
+        <w:t xml:space="preserve"> </w:t>
+      </w:r>
+      <w:r>
+        <w:t xml:space="preserve">“</w:t>
+      </w:r>
+      <w:r>
+        <w:t xml:space="preserve">all-or-none</w:t>
+      </w:r>
+      <w:r>
+        <w:t xml:space="preserve">”</w:t>
+      </w:r>
+      <w:r>
+        <w:t xml:space="preserve"> </w:t>
+      </w:r>
+      <w:r>
+        <w:t xml:space="preserve">hypothesis 2, as the initial spread of induction can explain the parabolic increase in the rate of production, from the term</w:t>
+      </w:r>
+      <w:r>
+        <w:t xml:space="preserve"> </w:t>
+      </w:r>
+      <m:oMath>
+        <m:r>
+          <m:t>S</m:t>
+        </m:r>
+        <m:d>
+          <m:dPr>
+            <m:begChr m:val="("/>
+            <m:endChr m:val=")"/>
+            <m:sepChr m:val=""/>
+            <m:grow/>
+          </m:dPr>
+          <m:e>
+            <m:r>
+              <m:t>t</m:t>
+            </m:r>
+          </m:e>
+        </m:d>
+        <m:r>
+          <m:rPr>
+            <m:sty m:val="p"/>
+          </m:rPr>
+          <m:t>=</m:t>
+        </m:r>
+        <m:r>
+          <m:t>α</m:t>
+        </m:r>
+        <m:r>
+          <m:t>t</m:t>
+        </m:r>
+      </m:oMath>
+      <w:r>
+        <w:t xml:space="preserve">, which, once</w:t>
+      </w:r>
+      <w:r>
+        <w:t xml:space="preserve"> </w:t>
+      </w:r>
+      <m:oMath>
+        <m:r>
+          <m:t>α</m:t>
+        </m:r>
+      </m:oMath>
+      <w:r>
+        <w:t xml:space="preserve"> </w:t>
+      </w:r>
+      <w:r>
+        <w:t xml:space="preserve">reaches 1 or 100%, the mean production rate become constant as in condition A. However, this observation cannot definitively exclude the possibility of hypothesis 1, as this growth may still be the result of the collective</w:t>
+      </w:r>
+      <w:r>
+        <w:t xml:space="preserve"> </w:t>
+      </w:r>
+      <w:r>
+        <w:t xml:space="preserve">“</w:t>
+      </w:r>
+      <w:r>
+        <w:t xml:space="preserve">ramp-up</w:t>
+      </w:r>
+      <w:r>
+        <w:t xml:space="preserve">”</w:t>
+      </w:r>
+      <w:r>
+        <w:t xml:space="preserve"> </w:t>
+      </w:r>
+      <w:r>
+        <w:t xml:space="preserve">of the production of</w:t>
+      </w:r>
+      <w:r>
+        <w:t xml:space="preserve"> </w:t>
+      </w:r>
+      <m:oMath>
+        <m:r>
+          <m:t>β</m:t>
+        </m:r>
+      </m:oMath>
+      <w:r>
+        <w:t xml:space="preserve">-gal. Mathematically, in this case,</w:t>
+      </w:r>
+      <w:r>
+        <w:t xml:space="preserve"> </w:t>
+      </w:r>
+      <m:oMath>
+        <m:r>
+          <m:t>α</m:t>
+        </m:r>
+      </m:oMath>
+      <w:r>
+        <w:t xml:space="preserve"> </w:t>
+      </w:r>
+      <w:r>
+        <w:t xml:space="preserve">is defined as the percentage of maximum production rate by any individual cell, not of the mean production rate of the entire population.</w:t>
+      </w:r>
+      <w:r>
+        <w:t xml:space="preserve"> </w:t>
+      </w:r>
+      <w:r>
+        <w:t xml:space="preserve">Hence, the question remains that at low inducer concentration, whether all the cells in the population are already induced before the accumulation of</w:t>
+      </w:r>
+      <w:r>
+        <w:t xml:space="preserve"> </w:t>
+      </w:r>
+      <m:oMath>
+        <m:r>
+          <m:t>β</m:t>
+        </m:r>
+      </m:oMath>
+      <w:r>
+        <w:t xml:space="preserve">-gal reaches a linear growth.</w:t>
+      </w:r>
+    </w:p>
+    <w:p>
+      <w:pPr>
+        <w:pStyle w:val="BodyText"/>
+      </w:pPr>
+      <w:r>
+        <w:t xml:space="preserve">In order to test this question, a further experiment is needed which mostly replicates the process use by Novick and Weiner in condition B. But instead of letting the induction of the population reach completion, whether that is individually or collectively, the experimenters stop the process of induction at a set time, when induction is only partially done, which can be determined from the functions used in this present experiment. Experimenters may stop the induction process by diluting the population (hence separating the cells) at 30% or other set point in the induction process.</w:t>
+      </w:r>
+      <w:r>
+        <w:t xml:space="preserve"> </w:t>
+      </w:r>
+      <w:r>
+        <w:t xml:space="preserve">Then, experimenters can utilize the maintenance phenomena of incomplete induction, where any incompletely induced cell can indefinitely maintain their previous rate of production, and pass this rate down to its daughter cells. The condition is that the new environment must have a specific amount of inducer that is not high enough to push for further induction, but not low enough that the cells slowly stop production altogether.</w:t>
+      </w:r>
+      <w:r>
+        <w:t xml:space="preserve"> </w:t>
+      </w:r>
+      <w:r>
+        <w:t xml:space="preserve">Hence, the original population can be separated into many systems of identical condition as the original, with this new intermediate level of TMG, then allowed to grow till the same population. Through this process, many population are created, each preserving the rate of production of a small portion of original bacteria.</w:t>
+      </w:r>
+      <w:r>
+        <w:t xml:space="preserve"> </w:t>
+      </w:r>
+      <w:r>
+        <w:t xml:space="preserve">At this point, the experimenters can again measure the rate of production of</w:t>
+      </w:r>
+      <w:r>
+        <w:t xml:space="preserve"> </w:t>
+      </w:r>
+      <m:oMath>
+        <m:r>
+          <m:t>β</m:t>
+        </m:r>
+      </m:oMath>
+      <w:r>
+        <w:t xml:space="preserve">-gal in these new populations in the same way as the present experiment. All rates of production should be linear since the neutral level of inducer now preserves the preexisting rate of production of the original cell. If all new populations maintain identical rate of production as when the original population was separated, then the original population must have been uniformly induced, proving hypothesis 1 (See Figure 7 in ).</w:t>
+      </w:r>
+      <w:r>
+        <w:t xml:space="preserve"> </w:t>
+      </w:r>
+      <w:r>
+        <w:t xml:space="preserve">However, if the new populations show varying rate of production, then the original population must have contained bacteria that were at different levels of induction, potentially with some fully induced and other not-at-all. In this case, it would prove hypothesis 2 (See figure 7 in).</w:t>
+      </w:r>
+    </w:p>
+    <w:p>
+      <w:pPr>
+        <w:pStyle w:val="BodyText"/>
+      </w:pPr>
+      <w:r>
+        <w:drawing>
+          <wp:inline>
+            <wp:extent cx="4620126" cy="3696101"/>
+            <wp:effectExtent b="0" l="0" r="0" t="0"/>
+            <wp:docPr descr="" title="" id="54" name="Picture"/>
+            <a:graphic>
+              <a:graphicData uri="http://schemas.openxmlformats.org/drawingml/2006/picture">
+                <pic:pic>
+                  <pic:nvPicPr>
+                    <pic:cNvPr descr="bacterias_brain_files/figure-docx/future%20experiment-1.png" id="55" name="Picture"/>
+                    <pic:cNvPicPr>
+                      <a:picLocks noChangeArrowheads="1" noChangeAspect="1"/>
+                    </pic:cNvPicPr>
+                  </pic:nvPicPr>
+                  <pic:blipFill>
+                    <a:blip r:embed="rId53"/>
+                    <a:stretch>
+                      <a:fillRect/>
+                    </a:stretch>
+                  </pic:blipFill>
+                  <pic:spPr bwMode="auto">
+                    <a:xfrm>
+                      <a:off x="0" y="0"/>
+                      <a:ext cx="4620126" cy="3696101"/>
+                    </a:xfrm>
+                    <a:prstGeom prst="rect">
+                      <a:avLst/>
+                    </a:prstGeom>
+                    <a:noFill/>
+                    <a:ln w="9525">
+                      <a:noFill/>
+                      <a:headEnd/>
+                      <a:tailEnd/>
+                    </a:ln>
+                  </pic:spPr>
+                </pic:pic>
+              </a:graphicData>
+            </a:graphic>
+          </wp:inline>
+        </w:drawing>
+      </w:r>
+    </w:p>
+    <w:bookmarkEnd w:id="56"/>
+    <w:bookmarkStart w:id="57" w:name="additional-questions"/>
     <w:p>
       <w:pPr>
         <w:pStyle w:val="Heading3"/>
@@ -6826,7 +7390,7 @@
         </w:numPr>
       </w:pPr>
       <w:r>
-        <w:t xml:space="preserve">The work of Novick and Weiner contributed to the conception of multistability of gene regulation, which in modern day, is used to study how gene regulation can activate and deactivate different pathways, such as the role of repressor-operators in the transitional pathway of induction. Specifically, Bhogale et al. (2022) at the University of Cologne continues to study the transition of E. coli from uninduced to an induced state. Using more modern computational models, the team is able to simulate the effect of repressor binding and unbinding on the transition in both directions – both to induced and uninduced state. The use of lactase uptake pathway in E.coli bacteria in this experiment allows for a much more effective – yet simpler – way of building models of complex genetic regulatory circuits. These models can inform the understanding of processes such as viral reproduction. One example is a study by Santillán and Michael, who studied the stability in the virus Bacteriophage-</w:t>
+        <w:t xml:space="preserve">The work of Novick and Weiner contributed to the conception of multistability of gene regulation, which in modern day, is used to study how gene regulation can activate and deactivate different pathways, such as the role of repressor-operators in the transitional pathway of induction. Specifically, Bhogale et al. (2022) at the University of Cologne continues to study the transition of E. coli from uninduced to an induced state. Using more modern computational models, the team is able to simulate the effect of repressor binding and unbinding on the transition in both directions – both to induced and uninduced state. The use of lactase uptake pathway in E.coli bacteria in this experiment allows for a much more effective – yet simpler – way of building models of complex genetic regulatory circuits. These models can inform the understanding of processes such as viral reproduction. One example is a study by Santillán and Michael (2004), who studied the stability in the virus Bacteriophage-</w:t>
       </w:r>
       <m:oMath>
         <m:r>
@@ -6842,13 +7406,7 @@
         </m:r>
       </m:oMath>
       <w:r>
-        <w:t xml:space="preserve">, which can switch between lysogenic and lysis states during the process of</w:t>
-      </w:r>
-      <w:r>
-        <w:t xml:space="preserve"> </w:t>
-      </w:r>
-      <w:r>
-        <w:t xml:space="preserve">subverting E.coli as its host, with a circuit that is complex, but can be better understood using models tat are developed by Bhogale et al. on gene regulation.</w:t>
+        <w:t xml:space="preserve">, which can switch between lysogenic and lysis states during the process of subverting E.coli as its host, with a circuit that is complex, but can be better understood using models tat are developed by Bhogale et al. on gene regulation.</w:t>
       </w:r>
     </w:p>
     <w:p>
@@ -6859,7 +7417,7 @@
         </w:numPr>
       </w:pPr>
       <w:r>
-        <w:t xml:space="preserve">Hughes et al.’s study aimed to find molecular interaction that can trigger fibril formation</w:t>
+        <w:t xml:space="preserve">Hughes et al.’s study (1996) aimed to find molecular interaction that can trigger fibril formation</w:t>
       </w:r>
       <w:r>
         <w:t xml:space="preserve"> </w:t>
@@ -7325,7 +7883,7 @@
         </m:r>
       </m:oMath>
       <w:r>
-        <w:t xml:space="preserve">-gal. Hence we modify the previous equation to:</w:t>
+        <w:t xml:space="preserve">-gal (Novick, 554). Hence we modify the previous equation to:</w:t>
       </w:r>
     </w:p>
     <w:p>
@@ -7481,9 +8039,9 @@
         <w:t xml:space="preserve">is, the more glucose is needed to inhibit production.</w:t>
       </w:r>
     </w:p>
-    <w:bookmarkEnd w:id="53"/>
-    <w:bookmarkEnd w:id="54"/>
-    <w:bookmarkStart w:id="56" w:name="references"/>
+    <w:bookmarkEnd w:id="57"/>
+    <w:bookmarkEnd w:id="58"/>
+    <w:bookmarkStart w:id="66" w:name="references"/>
     <w:p>
       <w:pPr>
         <w:pStyle w:val="Heading2"/>
@@ -7497,40 +8055,256 @@
         <w:pStyle w:val="FirstParagraph"/>
       </w:pPr>
       <w:r>
-        <w:t xml:space="preserve">Novick paper;</w:t>
-      </w:r>
-      <w:r>
-        <w:t xml:space="preserve"> </w:t>
-      </w:r>
-      <w:r>
-        <w:t xml:space="preserve">textbook;</w:t>
-      </w:r>
-      <w:r>
-        <w:t xml:space="preserve"> </w:t>
-      </w:r>
-      <w:hyperlink r:id="rId55">
+        <w:t xml:space="preserve">Hughes, S R, et al. </w:t>
+      </w:r>
+      <w:r>
+        <w:t xml:space="preserve">“</w:t>
+      </w:r>
+      <w:r>
+        <w:t xml:space="preserve">Two-Hybrid System as a Model to Study the Interaction of Beta-Amyloid Peptide Monomers.</w:t>
+      </w:r>
+      <w:r>
+        <w:t xml:space="preserve">”</w:t>
+      </w:r>
+      <w:r>
+        <w:t xml:space="preserve"> </w:t>
+      </w:r>
+      <w:r>
+        <w:t xml:space="preserve">Proceedings of the National Academy of Sciences, vol. 93, no. 5, 1996, pp. 2065–2070.,</w:t>
+      </w:r>
+      <w:r>
+        <w:t xml:space="preserve"> </w:t>
+      </w:r>
+      <w:hyperlink r:id="rId59">
         <w:r>
           <w:rPr>
             <w:rStyle w:val="Hyperlink"/>
           </w:rPr>
-          <w:t xml:space="preserve">https://journals.asm.org/doi/epdf/10.1128/jb.60.4.381-392.1950</w:t>
+          <w:t xml:space="preserve">https://doi.org/10.1073/pnas.93.5.2065</w:t>
         </w:r>
       </w:hyperlink>
       <w:r>
-        <w:t xml:space="preserve"> </w:t>
-      </w:r>
-      <w:r>
-        <w:t xml:space="preserve">Hughes et al (PNAS, 93 2065-2070, 1996)</w:t>
-      </w:r>
-      <w:r>
-        <w:t xml:space="preserve"> </w:t>
-      </w:r>
-      <w:r>
-        <w:t xml:space="preserve">Monod experiment</w:t>
-      </w:r>
-    </w:p>
-    <w:bookmarkEnd w:id="56"/>
-    <w:bookmarkStart w:id="57" w:name="appendix"/>
+        <w:t xml:space="preserve">.</w:t>
+      </w:r>
+    </w:p>
+    <w:p>
+      <w:pPr>
+        <w:pStyle w:val="BodyText"/>
+      </w:pPr>
+      <w:r>
+        <w:t xml:space="preserve">Lederberg, Joshua.</w:t>
+      </w:r>
+      <w:r>
+        <w:t xml:space="preserve"> </w:t>
+      </w:r>
+      <w:r>
+        <w:t xml:space="preserve">“</w:t>
+      </w:r>
+      <w:r>
+        <w:t xml:space="preserve">The Beta-d-Galactosidase of Escherichia Coli, Strain K-12.</w:t>
+      </w:r>
+      <w:r>
+        <w:t xml:space="preserve">”</w:t>
+      </w:r>
+      <w:r>
+        <w:t xml:space="preserve"> </w:t>
+      </w:r>
+      <w:r>
+        <w:t xml:space="preserve">Journal of Bacteriology, vol. 60, no. 4, 1950, pp. 381–392.,</w:t>
+      </w:r>
+      <w:r>
+        <w:t xml:space="preserve"> </w:t>
+      </w:r>
+      <w:hyperlink r:id="rId60">
+        <w:r>
+          <w:rPr>
+            <w:rStyle w:val="Hyperlink"/>
+          </w:rPr>
+          <w:t xml:space="preserve">https://doi.org/10.1128/jb.60.4.381-392.1950</w:t>
+        </w:r>
+      </w:hyperlink>
+      <w:r>
+        <w:t xml:space="preserve">.</w:t>
+      </w:r>
+    </w:p>
+    <w:p>
+      <w:pPr>
+        <w:pStyle w:val="BodyText"/>
+      </w:pPr>
+      <w:r>
+        <w:t xml:space="preserve">Monod, J, et al. </w:t>
+      </w:r>
+      <w:r>
+        <w:t xml:space="preserve">“</w:t>
+      </w:r>
+      <w:r>
+        <w:t xml:space="preserve">La Cinétique De La Biosynthèse De La β-Galactosidase Chez E. Coli Considérée Comme Fonction De La Croissance.</w:t>
+      </w:r>
+      <w:r>
+        <w:t xml:space="preserve">”</w:t>
+      </w:r>
+      <w:r>
+        <w:t xml:space="preserve"> </w:t>
+      </w:r>
+      <w:r>
+        <w:t xml:space="preserve">Biochimica Et Biophysica Acta, vol. 9, 1952, pp. 648–660.,</w:t>
+      </w:r>
+      <w:r>
+        <w:t xml:space="preserve"> </w:t>
+      </w:r>
+      <w:hyperlink r:id="rId61">
+        <w:r>
+          <w:rPr>
+            <w:rStyle w:val="Hyperlink"/>
+          </w:rPr>
+          <w:t xml:space="preserve">https://doi.org/10.1016/0006-3002(52)90227-8</w:t>
+        </w:r>
+      </w:hyperlink>
+      <w:r>
+        <w:t xml:space="preserve">.</w:t>
+      </w:r>
+    </w:p>
+    <w:p>
+      <w:pPr>
+        <w:pStyle w:val="BodyText"/>
+      </w:pPr>
+      <w:r>
+        <w:t xml:space="preserve">Novick, Aaron, and Milton, Weiner.</w:t>
+      </w:r>
+      <w:r>
+        <w:t xml:space="preserve"> </w:t>
+      </w:r>
+      <w:r>
+        <w:t xml:space="preserve">“</w:t>
+      </w:r>
+      <w:r>
+        <w:t xml:space="preserve">Enzyme Induction as an All-or-None Phenomenon.</w:t>
+      </w:r>
+      <w:r>
+        <w:t xml:space="preserve">”</w:t>
+      </w:r>
+      <w:r>
+        <w:t xml:space="preserve"> </w:t>
+      </w:r>
+      <w:r>
+        <w:t xml:space="preserve">Proceedings of the National Academy of Sciences, vol. 43, no. 7, 1957, pp. 553–566.,</w:t>
+      </w:r>
+      <w:r>
+        <w:t xml:space="preserve"> </w:t>
+      </w:r>
+      <w:hyperlink r:id="rId62">
+        <w:r>
+          <w:rPr>
+            <w:rStyle w:val="Hyperlink"/>
+          </w:rPr>
+          <w:t xml:space="preserve">https://doi.org/10.1073/pnas.43.7.553</w:t>
+        </w:r>
+      </w:hyperlink>
+      <w:r>
+        <w:t xml:space="preserve">.</w:t>
+      </w:r>
+    </w:p>
+    <w:p>
+      <w:pPr>
+        <w:pStyle w:val="BodyText"/>
+      </w:pPr>
+      <w:r>
+        <w:t xml:space="preserve">Prasanna M. Bhogale, Robin A. Sorg, Jan-Willem Veening, Johannes Berg, Switching off: The phenotypic transition to the uninduced state of the lactose uptake pathway,Biophysical Journal,Volume 121, Issue 2,2022,Pages 183-192,ISSN 0006-3495,</w:t>
+      </w:r>
+      <w:hyperlink r:id="rId63">
+        <w:r>
+          <w:rPr>
+            <w:rStyle w:val="Hyperlink"/>
+          </w:rPr>
+          <w:t xml:space="preserve">https://doi.org/10.1016/j.bpj.2021.12.027</w:t>
+        </w:r>
+      </w:hyperlink>
+      <w:r>
+        <w:t xml:space="preserve">.</w:t>
+      </w:r>
+    </w:p>
+    <w:p>
+      <w:pPr>
+        <w:pStyle w:val="BodyText"/>
+      </w:pPr>
+      <w:r>
+        <w:t xml:space="preserve">Santillán, Moisés, and Michael C. Mackey.</w:t>
+      </w:r>
+      <w:r>
+        <w:t xml:space="preserve"> </w:t>
+      </w:r>
+      <w:r>
+        <w:t xml:space="preserve">“</w:t>
+      </w:r>
+      <w:r>
+        <w:t xml:space="preserve">Why the Lysogenic State of Phage λ Is so Stable: A Mathematical Modeling Approach.</w:t>
+      </w:r>
+      <w:r>
+        <w:t xml:space="preserve">”</w:t>
+      </w:r>
+      <w:r>
+        <w:t xml:space="preserve"> </w:t>
+      </w:r>
+      <w:r>
+        <w:t xml:space="preserve">Biophysical Journal, vol. 86, no. 1, 2004, pp. 75–84.,</w:t>
+      </w:r>
+      <w:r>
+        <w:t xml:space="preserve"> </w:t>
+      </w:r>
+      <w:hyperlink r:id="rId64">
+        <w:r>
+          <w:rPr>
+            <w:rStyle w:val="Hyperlink"/>
+          </w:rPr>
+          <w:t xml:space="preserve">https://doi.org/10.1016/s0006-3495(04)74085-0</w:t>
+        </w:r>
+      </w:hyperlink>
+      <w:r>
+        <w:t xml:space="preserve">.</w:t>
+      </w:r>
+    </w:p>
+    <w:p>
+      <w:pPr>
+        <w:pStyle w:val="BodyText"/>
+      </w:pPr>
+      <w:r>
+        <w:t xml:space="preserve">Seidman, Martin, and Karl Link.</w:t>
+      </w:r>
+      <w:r>
+        <w:t xml:space="preserve"> </w:t>
+      </w:r>
+      <w:r>
+        <w:t xml:space="preserve">“</w:t>
+      </w:r>
+      <w:r>
+        <w:t xml:space="preserve">New Compounds. Substituted Salicylaldehydes and Derivatives.</w:t>
+      </w:r>
+      <w:r>
+        <w:t xml:space="preserve">”</w:t>
+      </w:r>
+      <w:r>
+        <w:t xml:space="preserve"> </w:t>
+      </w:r>
+      <w:r>
+        <w:t xml:space="preserve">Journal of the American Chemical Society, vol. 72, no. 9, 1950, pp. 4324–4324.,</w:t>
+      </w:r>
+      <w:r>
+        <w:t xml:space="preserve"> </w:t>
+      </w:r>
+      <w:hyperlink r:id="rId65">
+        <w:r>
+          <w:rPr>
+            <w:rStyle w:val="Hyperlink"/>
+          </w:rPr>
+          <w:t xml:space="preserve">https://doi.org/10.1021/ja01165a601</w:t>
+        </w:r>
+      </w:hyperlink>
+      <w:r>
+        <w:t xml:space="preserve">.</w:t>
+      </w:r>
+    </w:p>
+    <w:bookmarkEnd w:id="66"/>
+    <w:bookmarkStart w:id="67" w:name="appendix"/>
     <w:p>
       <w:pPr>
         <w:pStyle w:val="Heading2"/>
@@ -8623,7 +9397,7 @@
         </w:tc>
       </w:tr>
     </w:tbl>
-    <w:bookmarkEnd w:id="57"/>
+    <w:bookmarkEnd w:id="67"/>
     <w:sectPr>
       <w:pgSz w:h="15840" w:w="12240"/>
       <w:pgMar w:bottom="1440" w:footer="720" w:gutter="0" w:header="720" w:left="1440" w:right="1440" w:top="1440"/>

</xml_diff>